<commit_message>
Modificado parte de la documentación del proyecto
</commit_message>
<xml_diff>
--- a/BootParkDoc/BOOTPARK.docx
+++ b/BootParkDoc/BOOTPARK.docx
@@ -32,22 +32,7 @@
           <w:szCs w:val="52"/>
           <w:lang w:eastAsia="es-ES"/>
         </w:rPr>
-        <w:t>“DESARROLLO DEL SISTEMA DE GESTIÓN VEHIC</w:t>
-      </w:r>
-      <w:bookmarkStart w:id="0" w:name="_GoBack"/>
-      <w:bookmarkEnd w:id="0"/>
-      <w:r>
-        <w:rPr>
-          <w:rFonts w:eastAsia="Times New Roman" w:cs="Helvetica"/>
-          <w:b/>
-          <w:bCs/>
-          <w:color w:val="333333"/>
-          <w:kern w:val="36"/>
-          <w:sz w:val="52"/>
-          <w:szCs w:val="52"/>
-          <w:lang w:eastAsia="es-ES"/>
-        </w:rPr>
-        <w:t>ULAR APOYADO EN TECNOLOGÍAS RFID Y SISTEMAS BIOMÉTRICOS.”</w:t>
+        <w:t>“DESARROLLO DEL SISTEMA DE GESTIÓN VEHICULAR APOYADO EN TECNOLOGÍAS RFID Y SISTEMAS BIOMÉTRICOS.”</w:t>
       </w:r>
     </w:p>
     <w:p/>
@@ -6151,7 +6136,7 @@
           <w:sz w:val="28"/>
           <w:szCs w:val="28"/>
         </w:rPr>
-        <w:t>Identificación por Radio Frecuencia, es un sistema de almacenamiento y  recuperación de datos remotos que usa dispositivos denominados etiquetas, tarjetas, transpondedores o tags RFID. Su propósito es transmitir la identidad de un objeto mediante ondas de radio.</w:t>
+        <w:t>Identificación por radio frecuencia.</w:t>
       </w:r>
     </w:p>
     <w:p>
@@ -6174,7 +6159,7 @@
           <w:sz w:val="28"/>
           <w:szCs w:val="28"/>
         </w:rPr>
-        <w:t>Arduino</w:t>
+        <w:t>XXX:</w:t>
       </w:r>
       <w:r>
         <w:rPr>
@@ -6183,7 +6168,7 @@
           <w:sz w:val="28"/>
           <w:szCs w:val="28"/>
         </w:rPr>
-        <w:t>: Es una plataforma de hardware libre, basada en una placa con un microcontrolador y un entorno de desarrollo.</w:t>
+        <w:t xml:space="preserve"> Numeración</w:t>
       </w:r>
     </w:p>
     <w:p>
@@ -6193,6 +6178,7 @@
         <w:jc w:val="both"/>
         <w:rPr>
           <w:rFonts w:asciiTheme="minorHAnsi" w:hAnsiTheme="minorHAnsi" w:cs="Helvetica"/>
+          <w:b/>
           <w:color w:val="333333"/>
           <w:sz w:val="28"/>
           <w:szCs w:val="28"/>
@@ -6206,22 +6192,43 @@
           <w:sz w:val="28"/>
           <w:szCs w:val="28"/>
         </w:rPr>
-        <w:t xml:space="preserve">NodeJS: </w:t>
+        <w:t>ANA</w:t>
       </w:r>
       <w:r>
         <w:rPr>
           <w:rFonts w:asciiTheme="minorHAnsi" w:hAnsiTheme="minorHAnsi" w:cs="Helvetica"/>
-          <w:color w:val="333333"/>
-          <w:sz w:val="28"/>
-          <w:szCs w:val="28"/>
-        </w:rPr>
-        <w:t>Es una plataforma de desarrollo basado en el motor V8 del navegador Chrome y  permitiendo correr JavaScript en el lado del servidor.</w:t>
+          <w:b/>
+          <w:color w:val="333333"/>
+          <w:sz w:val="28"/>
+          <w:szCs w:val="28"/>
+        </w:rPr>
+        <w:t>-XXX</w:t>
+      </w:r>
+      <w:r>
+        <w:rPr>
+          <w:rFonts w:asciiTheme="minorHAnsi" w:hAnsiTheme="minorHAnsi" w:cs="Helvetica"/>
+          <w:b/>
+          <w:color w:val="333333"/>
+          <w:sz w:val="28"/>
+          <w:szCs w:val="28"/>
+        </w:rPr>
+        <w:t>:</w:t>
+      </w:r>
+      <w:r>
+        <w:rPr>
+          <w:rFonts w:asciiTheme="minorHAnsi" w:hAnsiTheme="minorHAnsi" w:cs="Helvetica"/>
+          <w:color w:val="333333"/>
+          <w:sz w:val="28"/>
+          <w:szCs w:val="28"/>
+        </w:rPr>
+        <w:t xml:space="preserve"> Aspectos positivos actuales.</w:t>
       </w:r>
     </w:p>
     <w:p>
       <w:pPr>
         <w:pStyle w:val="NormalWeb"/>
         <w:spacing w:before="0" w:beforeAutospacing="0" w:after="240" w:afterAutospacing="0" w:line="384" w:lineRule="atLeast"/>
+        <w:jc w:val="both"/>
         <w:rPr>
           <w:rFonts w:asciiTheme="minorHAnsi" w:hAnsiTheme="minorHAnsi" w:cs="Helvetica"/>
           <w:color w:val="333333"/>
@@ -6237,7 +6244,7 @@
           <w:sz w:val="28"/>
           <w:szCs w:val="28"/>
         </w:rPr>
-        <w:t>C#</w:t>
+        <w:t>ANP</w:t>
       </w:r>
       <w:r>
         <w:rPr>
@@ -6247,6 +6254,16 @@
           <w:sz w:val="28"/>
           <w:szCs w:val="28"/>
         </w:rPr>
+        <w:t>-XXX</w:t>
+      </w:r>
+      <w:r>
+        <w:rPr>
+          <w:rFonts w:asciiTheme="minorHAnsi" w:hAnsiTheme="minorHAnsi" w:cs="Helvetica"/>
+          <w:b/>
+          <w:color w:val="333333"/>
+          <w:sz w:val="28"/>
+          <w:szCs w:val="28"/>
+        </w:rPr>
         <w:t xml:space="preserve">: </w:t>
       </w:r>
       <w:r>
@@ -6256,7 +6273,7 @@
           <w:sz w:val="28"/>
           <w:szCs w:val="28"/>
         </w:rPr>
-        <w:t xml:space="preserve">Es un lenguaje de programación que corre del lado del servidor. </w:t>
+        <w:t>Aspectos negativos propuestos.</w:t>
       </w:r>
     </w:p>
     <w:p>
@@ -6279,16 +6296,46 @@
           <w:sz w:val="28"/>
           <w:szCs w:val="28"/>
         </w:rPr>
-        <w:t xml:space="preserve">NPM: </w:t>
+        <w:t>A</w:t>
       </w:r>
       <w:r>
         <w:rPr>
           <w:rFonts w:asciiTheme="minorHAnsi" w:hAnsiTheme="minorHAnsi" w:cs="Helvetica"/>
-          <w:color w:val="333333"/>
-          <w:sz w:val="28"/>
-          <w:szCs w:val="28"/>
-        </w:rPr>
-        <w:t>Es un gestor de paquetes muy popular de NodeJS, y en el que despliegan código personalizado basado en el Núcleo de la plataforma antes mencionada.</w:t>
+          <w:b/>
+          <w:color w:val="333333"/>
+          <w:sz w:val="28"/>
+          <w:szCs w:val="28"/>
+        </w:rPr>
+        <w:t>PA</w:t>
+      </w:r>
+      <w:r>
+        <w:rPr>
+          <w:rFonts w:asciiTheme="minorHAnsi" w:hAnsiTheme="minorHAnsi" w:cs="Helvetica"/>
+          <w:b/>
+          <w:color w:val="333333"/>
+          <w:sz w:val="28"/>
+          <w:szCs w:val="28"/>
+        </w:rPr>
+        <w:t>-XXX</w:t>
+      </w:r>
+      <w:r>
+        <w:rPr>
+          <w:rFonts w:asciiTheme="minorHAnsi" w:hAnsiTheme="minorHAnsi" w:cs="Helvetica"/>
+          <w:b/>
+          <w:color w:val="333333"/>
+          <w:sz w:val="28"/>
+          <w:szCs w:val="28"/>
+        </w:rPr>
+        <w:t>:</w:t>
+      </w:r>
+      <w:r>
+        <w:rPr>
+          <w:rFonts w:asciiTheme="minorHAnsi" w:hAnsiTheme="minorHAnsi" w:cs="Helvetica"/>
+          <w:color w:val="333333"/>
+          <w:sz w:val="28"/>
+          <w:szCs w:val="28"/>
+        </w:rPr>
+        <w:t xml:space="preserve"> Aspecto positivo actual.</w:t>
       </w:r>
     </w:p>
     <w:p>
@@ -6301,6 +6348,7 @@
           <w:color w:val="333333"/>
           <w:sz w:val="28"/>
           <w:szCs w:val="28"/>
+          <w:u w:val="single"/>
         </w:rPr>
       </w:pPr>
       <w:r>
@@ -6311,59 +6359,16 @@
           <w:sz w:val="28"/>
           <w:szCs w:val="28"/>
         </w:rPr>
-        <w:lastRenderedPageBreak/>
-        <w:t>Oracle</w:t>
+        <w:t>APP-XXX:</w:t>
       </w:r>
       <w:r>
         <w:rPr>
           <w:rFonts w:asciiTheme="minorHAnsi" w:hAnsiTheme="minorHAnsi" w:cs="Helvetica"/>
-          <w:b/>
-          <w:color w:val="333333"/>
-          <w:sz w:val="28"/>
-          <w:szCs w:val="28"/>
-        </w:rPr>
-        <w:t xml:space="preserve">: </w:t>
-      </w:r>
-      <w:r>
-        <w:rPr>
-          <w:rFonts w:asciiTheme="minorHAnsi" w:hAnsiTheme="minorHAnsi" w:cs="Helvetica"/>
-          <w:color w:val="333333"/>
-          <w:sz w:val="28"/>
-          <w:szCs w:val="28"/>
-        </w:rPr>
-        <w:t>Más que una consultora, es el nombre de un sistema de gestión de bases de datos del tipo relacional.</w:t>
-      </w:r>
-    </w:p>
-    <w:p>
-      <w:pPr>
-        <w:pStyle w:val="NormalWeb"/>
-        <w:spacing w:before="0" w:beforeAutospacing="0" w:after="240" w:afterAutospacing="0" w:line="384" w:lineRule="atLeast"/>
-        <w:jc w:val="both"/>
-        <w:rPr>
-          <w:rFonts w:asciiTheme="minorHAnsi" w:hAnsiTheme="minorHAnsi" w:cs="Helvetica"/>
-          <w:color w:val="333333"/>
-          <w:sz w:val="28"/>
-          <w:szCs w:val="28"/>
-        </w:rPr>
-      </w:pPr>
-      <w:r>
-        <w:rPr>
-          <w:rFonts w:asciiTheme="minorHAnsi" w:hAnsiTheme="minorHAnsi" w:cs="Helvetica"/>
-          <w:b/>
-          <w:color w:val="333333"/>
-          <w:sz w:val="28"/>
-          <w:szCs w:val="28"/>
-        </w:rPr>
-        <w:t>ETC:</w:t>
-      </w:r>
-      <w:r>
-        <w:rPr>
-          <w:rFonts w:asciiTheme="minorHAnsi" w:hAnsiTheme="minorHAnsi" w:cs="Helvetica"/>
-          <w:color w:val="333333"/>
-          <w:sz w:val="28"/>
-          <w:szCs w:val="28"/>
-        </w:rPr>
-        <w:t xml:space="preserve"> Ampliar la lista del glosario. </w:t>
+          <w:color w:val="333333"/>
+          <w:sz w:val="28"/>
+          <w:szCs w:val="28"/>
+        </w:rPr>
+        <w:t xml:space="preserve"> Aspecto positivo propuesto.</w:t>
       </w:r>
     </w:p>
     <w:p>
@@ -6446,6 +6451,7 @@
           <w:sz w:val="28"/>
           <w:szCs w:val="28"/>
         </w:rPr>
+        <w:lastRenderedPageBreak/>
         <w:t>La Universidad de la Amazonia en la actualidad cuenta con un área destinada para el parqueadero de los docentes de la institución, la cual está siendo utilizada por distintas personas (estudiantes, particulares, administrativos, terceros vinculados con la Universidad y los docentes). Esto hace que dicha área sea insuficiente y que no satisfaga las necesidades para la cual fue destinada, ya que presenta problemas de congestión impidiendo una buena movilidad en la zona.</w:t>
       </w:r>
     </w:p>
@@ -6547,6 +6553,359 @@
         <w:t xml:space="preserve"> (FORTALEZAS)</w:t>
       </w:r>
     </w:p>
+    <w:tbl>
+      <w:tblPr>
+        <w:tblW w:w="7950" w:type="dxa"/>
+        <w:tblLayout w:type="fixed"/>
+        <w:tblCellMar>
+          <w:left w:w="10" w:type="dxa"/>
+          <w:right w:w="10" w:type="dxa"/>
+        </w:tblCellMar>
+        <w:tblLook w:val="0000" w:firstRow="0" w:lastRow="0" w:firstColumn="0" w:lastColumn="0" w:noHBand="0" w:noVBand="0"/>
+      </w:tblPr>
+      <w:tblGrid>
+        <w:gridCol w:w="1682"/>
+        <w:gridCol w:w="6268"/>
+      </w:tblGrid>
+      <w:tr>
+        <w:tblPrEx>
+          <w:tblCellMar>
+            <w:top w:w="0" w:type="dxa"/>
+            <w:bottom w:w="0" w:type="dxa"/>
+          </w:tblCellMar>
+        </w:tblPrEx>
+        <w:trPr>
+          <w:trHeight w:hRule="exact" w:val="472"/>
+        </w:trPr>
+        <w:tc>
+          <w:tcPr>
+            <w:tcW w:w="1682" w:type="dxa"/>
+            <w:tcBorders>
+              <w:top w:val="single" w:sz="2" w:space="0" w:color="000000"/>
+              <w:left w:val="single" w:sz="2" w:space="0" w:color="000000"/>
+              <w:bottom w:val="single" w:sz="2" w:space="0" w:color="000000"/>
+            </w:tcBorders>
+            <w:shd w:val="clear" w:color="auto" w:fill="E6E6E6"/>
+            <w:tcMar>
+              <w:top w:w="55" w:type="dxa"/>
+              <w:left w:w="55" w:type="dxa"/>
+              <w:bottom w:w="55" w:type="dxa"/>
+              <w:right w:w="55" w:type="dxa"/>
+            </w:tcMar>
+          </w:tcPr>
+          <w:p>
+            <w:pPr>
+              <w:pStyle w:val="TableContents"/>
+              <w:spacing w:before="57" w:after="57"/>
+              <w:rPr>
+                <w:rFonts w:ascii="Calibri" w:hAnsi="Calibri"/>
+                <w:b/>
+                <w:bCs/>
+                <w:sz w:val="24"/>
+              </w:rPr>
+            </w:pPr>
+            <w:r>
+              <w:rPr>
+                <w:rFonts w:ascii="Calibri" w:hAnsi="Calibri"/>
+                <w:b/>
+                <w:bCs/>
+                <w:sz w:val="24"/>
+              </w:rPr>
+              <w:t>APA-001</w:t>
+            </w:r>
+          </w:p>
+        </w:tc>
+        <w:tc>
+          <w:tcPr>
+            <w:tcW w:w="6268" w:type="dxa"/>
+            <w:tcBorders>
+              <w:top w:val="single" w:sz="2" w:space="0" w:color="000000"/>
+              <w:left w:val="single" w:sz="2" w:space="0" w:color="000000"/>
+              <w:bottom w:val="single" w:sz="2" w:space="0" w:color="000000"/>
+              <w:right w:val="single" w:sz="2" w:space="0" w:color="000000"/>
+            </w:tcBorders>
+            <w:shd w:val="clear" w:color="auto" w:fill="E6E6E6"/>
+            <w:tcMar>
+              <w:top w:w="55" w:type="dxa"/>
+              <w:left w:w="55" w:type="dxa"/>
+              <w:bottom w:w="55" w:type="dxa"/>
+              <w:right w:w="55" w:type="dxa"/>
+            </w:tcMar>
+          </w:tcPr>
+          <w:p>
+            <w:pPr>
+              <w:pStyle w:val="TableContents"/>
+              <w:spacing w:before="57" w:after="57"/>
+              <w:rPr>
+                <w:rFonts w:ascii="Calibri" w:hAnsi="Calibri"/>
+                <w:iCs/>
+                <w:sz w:val="24"/>
+              </w:rPr>
+            </w:pPr>
+            <w:r>
+              <w:rPr>
+                <w:rFonts w:ascii="Calibri" w:hAnsi="Calibri"/>
+                <w:iCs/>
+                <w:sz w:val="24"/>
+              </w:rPr>
+              <w:t>CAMARAS DE SEGURIDAD</w:t>
+            </w:r>
+          </w:p>
+        </w:tc>
+      </w:tr>
+      <w:tr>
+        <w:tblPrEx>
+          <w:tblCellMar>
+            <w:top w:w="0" w:type="dxa"/>
+            <w:bottom w:w="0" w:type="dxa"/>
+          </w:tblCellMar>
+        </w:tblPrEx>
+        <w:trPr>
+          <w:trHeight w:hRule="exact" w:val="472"/>
+        </w:trPr>
+        <w:tc>
+          <w:tcPr>
+            <w:tcW w:w="1682" w:type="dxa"/>
+            <w:tcBorders>
+              <w:left w:val="single" w:sz="2" w:space="0" w:color="000000"/>
+              <w:bottom w:val="single" w:sz="2" w:space="0" w:color="000000"/>
+            </w:tcBorders>
+            <w:shd w:val="clear" w:color="auto" w:fill="auto"/>
+            <w:tcMar>
+              <w:top w:w="55" w:type="dxa"/>
+              <w:left w:w="55" w:type="dxa"/>
+              <w:bottom w:w="55" w:type="dxa"/>
+              <w:right w:w="55" w:type="dxa"/>
+            </w:tcMar>
+          </w:tcPr>
+          <w:p>
+            <w:pPr>
+              <w:pStyle w:val="TableContents"/>
+              <w:spacing w:before="57" w:after="57"/>
+              <w:rPr>
+                <w:rFonts w:ascii="Calibri" w:hAnsi="Calibri"/>
+                <w:b/>
+                <w:bCs/>
+                <w:sz w:val="24"/>
+              </w:rPr>
+            </w:pPr>
+            <w:r>
+              <w:rPr>
+                <w:rFonts w:ascii="Calibri" w:hAnsi="Calibri"/>
+                <w:b/>
+                <w:bCs/>
+                <w:sz w:val="24"/>
+              </w:rPr>
+              <w:t>VERSIÓN</w:t>
+            </w:r>
+          </w:p>
+        </w:tc>
+        <w:tc>
+          <w:tcPr>
+            <w:tcW w:w="6268" w:type="dxa"/>
+            <w:tcBorders>
+              <w:left w:val="single" w:sz="2" w:space="0" w:color="000000"/>
+              <w:bottom w:val="single" w:sz="2" w:space="0" w:color="000000"/>
+              <w:right w:val="single" w:sz="2" w:space="0" w:color="000000"/>
+            </w:tcBorders>
+            <w:shd w:val="clear" w:color="auto" w:fill="auto"/>
+            <w:tcMar>
+              <w:top w:w="55" w:type="dxa"/>
+              <w:left w:w="55" w:type="dxa"/>
+              <w:bottom w:w="55" w:type="dxa"/>
+              <w:right w:w="55" w:type="dxa"/>
+            </w:tcMar>
+          </w:tcPr>
+          <w:p>
+            <w:pPr>
+              <w:pStyle w:val="TableContents"/>
+              <w:spacing w:before="57" w:after="57"/>
+              <w:rPr>
+                <w:rFonts w:ascii="Calibri" w:hAnsi="Calibri"/>
+                <w:iCs/>
+                <w:sz w:val="24"/>
+              </w:rPr>
+            </w:pPr>
+            <w:r>
+              <w:rPr>
+                <w:rFonts w:ascii="Calibri" w:hAnsi="Calibri"/>
+                <w:iCs/>
+                <w:sz w:val="24"/>
+              </w:rPr>
+              <w:t>0.0.1 del 25/10/15</w:t>
+            </w:r>
+          </w:p>
+        </w:tc>
+      </w:tr>
+      <w:tr>
+        <w:tblPrEx>
+          <w:tblCellMar>
+            <w:top w:w="0" w:type="dxa"/>
+            <w:bottom w:w="0" w:type="dxa"/>
+          </w:tblCellMar>
+        </w:tblPrEx>
+        <w:trPr>
+          <w:trHeight w:hRule="exact" w:val="740"/>
+        </w:trPr>
+        <w:tc>
+          <w:tcPr>
+            <w:tcW w:w="1682" w:type="dxa"/>
+            <w:tcBorders>
+              <w:left w:val="single" w:sz="2" w:space="0" w:color="000000"/>
+              <w:bottom w:val="single" w:sz="2" w:space="0" w:color="000000"/>
+            </w:tcBorders>
+            <w:shd w:val="clear" w:color="auto" w:fill="auto"/>
+            <w:tcMar>
+              <w:top w:w="55" w:type="dxa"/>
+              <w:left w:w="55" w:type="dxa"/>
+              <w:bottom w:w="55" w:type="dxa"/>
+              <w:right w:w="55" w:type="dxa"/>
+            </w:tcMar>
+          </w:tcPr>
+          <w:p>
+            <w:pPr>
+              <w:pStyle w:val="TableContents"/>
+              <w:spacing w:before="57" w:after="57"/>
+              <w:rPr>
+                <w:rFonts w:ascii="Calibri" w:hAnsi="Calibri"/>
+                <w:b/>
+                <w:bCs/>
+                <w:sz w:val="24"/>
+              </w:rPr>
+            </w:pPr>
+            <w:r>
+              <w:rPr>
+                <w:rFonts w:ascii="Calibri" w:hAnsi="Calibri"/>
+                <w:b/>
+                <w:bCs/>
+                <w:sz w:val="24"/>
+              </w:rPr>
+              <w:t>DESCRIPCIÓN</w:t>
+            </w:r>
+          </w:p>
+        </w:tc>
+        <w:tc>
+          <w:tcPr>
+            <w:tcW w:w="6268" w:type="dxa"/>
+            <w:tcBorders>
+              <w:left w:val="single" w:sz="2" w:space="0" w:color="000000"/>
+              <w:bottom w:val="single" w:sz="2" w:space="0" w:color="000000"/>
+              <w:right w:val="single" w:sz="2" w:space="0" w:color="000000"/>
+            </w:tcBorders>
+            <w:shd w:val="clear" w:color="auto" w:fill="auto"/>
+            <w:tcMar>
+              <w:top w:w="55" w:type="dxa"/>
+              <w:left w:w="55" w:type="dxa"/>
+              <w:bottom w:w="55" w:type="dxa"/>
+              <w:right w:w="55" w:type="dxa"/>
+            </w:tcMar>
+          </w:tcPr>
+          <w:p>
+            <w:pPr>
+              <w:pStyle w:val="TableContents"/>
+              <w:spacing w:before="57" w:after="57"/>
+              <w:rPr>
+                <w:rFonts w:ascii="Calibri" w:hAnsi="Calibri"/>
+                <w:iCs/>
+                <w:sz w:val="24"/>
+              </w:rPr>
+            </w:pPr>
+            <w:r>
+              <w:rPr>
+                <w:rFonts w:ascii="Calibri" w:hAnsi="Calibri"/>
+                <w:iCs/>
+                <w:sz w:val="24"/>
+              </w:rPr>
+              <w:t>Actualmente la universidad cuenta con un sistema de control mediante cámaras de vigilancia.</w:t>
+            </w:r>
+          </w:p>
+        </w:tc>
+      </w:tr>
+      <w:tr>
+        <w:tblPrEx>
+          <w:tblCellMar>
+            <w:top w:w="0" w:type="dxa"/>
+            <w:bottom w:w="0" w:type="dxa"/>
+          </w:tblCellMar>
+        </w:tblPrEx>
+        <w:trPr>
+          <w:trHeight w:hRule="exact" w:val="794"/>
+        </w:trPr>
+        <w:tc>
+          <w:tcPr>
+            <w:tcW w:w="1682" w:type="dxa"/>
+            <w:tcBorders>
+              <w:left w:val="single" w:sz="2" w:space="0" w:color="000000"/>
+              <w:bottom w:val="single" w:sz="2" w:space="0" w:color="000000"/>
+            </w:tcBorders>
+            <w:shd w:val="clear" w:color="auto" w:fill="auto"/>
+            <w:tcMar>
+              <w:top w:w="55" w:type="dxa"/>
+              <w:left w:w="55" w:type="dxa"/>
+              <w:bottom w:w="55" w:type="dxa"/>
+              <w:right w:w="55" w:type="dxa"/>
+            </w:tcMar>
+          </w:tcPr>
+          <w:p>
+            <w:pPr>
+              <w:pStyle w:val="TableContents"/>
+              <w:spacing w:before="57" w:after="57"/>
+              <w:rPr>
+                <w:rFonts w:ascii="Calibri" w:hAnsi="Calibri"/>
+                <w:b/>
+                <w:bCs/>
+                <w:sz w:val="24"/>
+              </w:rPr>
+            </w:pPr>
+            <w:r>
+              <w:rPr>
+                <w:rFonts w:ascii="Calibri" w:hAnsi="Calibri"/>
+                <w:b/>
+                <w:bCs/>
+                <w:sz w:val="24"/>
+              </w:rPr>
+              <w:t>COMENTARIOS</w:t>
+            </w:r>
+          </w:p>
+        </w:tc>
+        <w:tc>
+          <w:tcPr>
+            <w:tcW w:w="6268" w:type="dxa"/>
+            <w:tcBorders>
+              <w:left w:val="single" w:sz="2" w:space="0" w:color="000000"/>
+              <w:bottom w:val="single" w:sz="2" w:space="0" w:color="000000"/>
+              <w:right w:val="single" w:sz="2" w:space="0" w:color="000000"/>
+            </w:tcBorders>
+            <w:shd w:val="clear" w:color="auto" w:fill="auto"/>
+            <w:tcMar>
+              <w:top w:w="55" w:type="dxa"/>
+              <w:left w:w="55" w:type="dxa"/>
+              <w:bottom w:w="55" w:type="dxa"/>
+              <w:right w:w="55" w:type="dxa"/>
+            </w:tcMar>
+          </w:tcPr>
+          <w:p>
+            <w:pPr>
+              <w:pStyle w:val="TableContents"/>
+              <w:spacing w:before="57" w:after="57"/>
+              <w:rPr>
+                <w:rFonts w:ascii="Calibri" w:hAnsi="Calibri"/>
+                <w:iCs/>
+                <w:sz w:val="24"/>
+              </w:rPr>
+            </w:pPr>
+            <w:r>
+              <w:rPr>
+                <w:rFonts w:ascii="Calibri" w:hAnsi="Calibri"/>
+                <w:iCs/>
+                <w:sz w:val="24"/>
+              </w:rPr>
+              <w:t>Es aplicado en general para toda la institución y no especifico a las zonas de parqueo.</w:t>
+            </w:r>
+          </w:p>
+        </w:tc>
+      </w:tr>
+    </w:tbl>
     <w:p>
       <w:pPr>
         <w:pStyle w:val="NormalWeb"/>
@@ -6560,7 +6919,398 @@
           <w:szCs w:val="44"/>
         </w:rPr>
       </w:pPr>
-      <w:r>
+    </w:p>
+    <w:tbl>
+      <w:tblPr>
+        <w:tblW w:w="7950" w:type="dxa"/>
+        <w:tblLayout w:type="fixed"/>
+        <w:tblCellMar>
+          <w:left w:w="10" w:type="dxa"/>
+          <w:right w:w="10" w:type="dxa"/>
+        </w:tblCellMar>
+        <w:tblLook w:val="0000" w:firstRow="0" w:lastRow="0" w:firstColumn="0" w:lastColumn="0" w:noHBand="0" w:noVBand="0"/>
+      </w:tblPr>
+      <w:tblGrid>
+        <w:gridCol w:w="1682"/>
+        <w:gridCol w:w="6268"/>
+      </w:tblGrid>
+      <w:tr>
+        <w:tblPrEx>
+          <w:tblCellMar>
+            <w:top w:w="0" w:type="dxa"/>
+            <w:bottom w:w="0" w:type="dxa"/>
+          </w:tblCellMar>
+        </w:tblPrEx>
+        <w:trPr>
+          <w:trHeight w:hRule="exact" w:val="472"/>
+        </w:trPr>
+        <w:tc>
+          <w:tcPr>
+            <w:tcW w:w="1682" w:type="dxa"/>
+            <w:tcBorders>
+              <w:top w:val="single" w:sz="2" w:space="0" w:color="000000"/>
+              <w:left w:val="single" w:sz="2" w:space="0" w:color="000000"/>
+              <w:bottom w:val="single" w:sz="2" w:space="0" w:color="000000"/>
+            </w:tcBorders>
+            <w:shd w:val="clear" w:color="auto" w:fill="E6E6E6"/>
+            <w:tcMar>
+              <w:top w:w="55" w:type="dxa"/>
+              <w:left w:w="55" w:type="dxa"/>
+              <w:bottom w:w="55" w:type="dxa"/>
+              <w:right w:w="55" w:type="dxa"/>
+            </w:tcMar>
+          </w:tcPr>
+          <w:p>
+            <w:pPr>
+              <w:pStyle w:val="TableContents"/>
+              <w:spacing w:before="57" w:after="57"/>
+              <w:rPr>
+                <w:rFonts w:ascii="Calibri" w:hAnsi="Calibri"/>
+                <w:b/>
+                <w:bCs/>
+                <w:sz w:val="24"/>
+              </w:rPr>
+            </w:pPr>
+            <w:r>
+              <w:rPr>
+                <w:rFonts w:ascii="Calibri" w:hAnsi="Calibri"/>
+                <w:b/>
+                <w:bCs/>
+                <w:sz w:val="24"/>
+              </w:rPr>
+              <w:t>APA-002</w:t>
+            </w:r>
+          </w:p>
+        </w:tc>
+        <w:tc>
+          <w:tcPr>
+            <w:tcW w:w="6268" w:type="dxa"/>
+            <w:tcBorders>
+              <w:top w:val="single" w:sz="2" w:space="0" w:color="000000"/>
+              <w:left w:val="single" w:sz="2" w:space="0" w:color="000000"/>
+              <w:bottom w:val="single" w:sz="2" w:space="0" w:color="000000"/>
+              <w:right w:val="single" w:sz="2" w:space="0" w:color="000000"/>
+            </w:tcBorders>
+            <w:shd w:val="clear" w:color="auto" w:fill="E6E6E6"/>
+            <w:tcMar>
+              <w:top w:w="55" w:type="dxa"/>
+              <w:left w:w="55" w:type="dxa"/>
+              <w:bottom w:w="55" w:type="dxa"/>
+              <w:right w:w="55" w:type="dxa"/>
+            </w:tcMar>
+          </w:tcPr>
+          <w:p>
+            <w:pPr>
+              <w:pStyle w:val="TableContents"/>
+              <w:spacing w:before="57" w:after="57"/>
+              <w:rPr>
+                <w:rFonts w:ascii="Calibri" w:hAnsi="Calibri"/>
+                <w:iCs/>
+                <w:sz w:val="24"/>
+              </w:rPr>
+            </w:pPr>
+            <w:r>
+              <w:rPr>
+                <w:rFonts w:ascii="Calibri" w:hAnsi="Calibri"/>
+                <w:iCs/>
+                <w:sz w:val="24"/>
+              </w:rPr>
+              <w:t>BARRA</w:t>
+            </w:r>
+            <w:r>
+              <w:rPr>
+                <w:rFonts w:ascii="Calibri" w:hAnsi="Calibri"/>
+                <w:iCs/>
+                <w:sz w:val="24"/>
+              </w:rPr>
+              <w:t xml:space="preserve"> DE SEGURIDAD</w:t>
+            </w:r>
+          </w:p>
+        </w:tc>
+      </w:tr>
+      <w:tr>
+        <w:tblPrEx>
+          <w:tblCellMar>
+            <w:top w:w="0" w:type="dxa"/>
+            <w:bottom w:w="0" w:type="dxa"/>
+          </w:tblCellMar>
+        </w:tblPrEx>
+        <w:trPr>
+          <w:trHeight w:hRule="exact" w:val="472"/>
+        </w:trPr>
+        <w:tc>
+          <w:tcPr>
+            <w:tcW w:w="1682" w:type="dxa"/>
+            <w:tcBorders>
+              <w:left w:val="single" w:sz="2" w:space="0" w:color="000000"/>
+              <w:bottom w:val="single" w:sz="2" w:space="0" w:color="000000"/>
+            </w:tcBorders>
+            <w:shd w:val="clear" w:color="auto" w:fill="auto"/>
+            <w:tcMar>
+              <w:top w:w="55" w:type="dxa"/>
+              <w:left w:w="55" w:type="dxa"/>
+              <w:bottom w:w="55" w:type="dxa"/>
+              <w:right w:w="55" w:type="dxa"/>
+            </w:tcMar>
+          </w:tcPr>
+          <w:p>
+            <w:pPr>
+              <w:pStyle w:val="TableContents"/>
+              <w:spacing w:before="57" w:after="57"/>
+              <w:rPr>
+                <w:rFonts w:ascii="Calibri" w:hAnsi="Calibri"/>
+                <w:b/>
+                <w:bCs/>
+                <w:sz w:val="24"/>
+              </w:rPr>
+            </w:pPr>
+            <w:r>
+              <w:rPr>
+                <w:rFonts w:ascii="Calibri" w:hAnsi="Calibri"/>
+                <w:b/>
+                <w:bCs/>
+                <w:sz w:val="24"/>
+              </w:rPr>
+              <w:t>VERSIÓN</w:t>
+            </w:r>
+          </w:p>
+        </w:tc>
+        <w:tc>
+          <w:tcPr>
+            <w:tcW w:w="6268" w:type="dxa"/>
+            <w:tcBorders>
+              <w:left w:val="single" w:sz="2" w:space="0" w:color="000000"/>
+              <w:bottom w:val="single" w:sz="2" w:space="0" w:color="000000"/>
+              <w:right w:val="single" w:sz="2" w:space="0" w:color="000000"/>
+            </w:tcBorders>
+            <w:shd w:val="clear" w:color="auto" w:fill="auto"/>
+            <w:tcMar>
+              <w:top w:w="55" w:type="dxa"/>
+              <w:left w:w="55" w:type="dxa"/>
+              <w:bottom w:w="55" w:type="dxa"/>
+              <w:right w:w="55" w:type="dxa"/>
+            </w:tcMar>
+          </w:tcPr>
+          <w:p>
+            <w:pPr>
+              <w:pStyle w:val="TableContents"/>
+              <w:spacing w:before="57" w:after="57"/>
+              <w:rPr>
+                <w:rFonts w:ascii="Calibri" w:hAnsi="Calibri"/>
+                <w:iCs/>
+                <w:sz w:val="24"/>
+              </w:rPr>
+            </w:pPr>
+            <w:r>
+              <w:rPr>
+                <w:rFonts w:ascii="Calibri" w:hAnsi="Calibri"/>
+                <w:iCs/>
+                <w:sz w:val="24"/>
+              </w:rPr>
+              <w:t>0.0.1 del 25/10/15</w:t>
+            </w:r>
+          </w:p>
+        </w:tc>
+      </w:tr>
+      <w:tr>
+        <w:tblPrEx>
+          <w:tblCellMar>
+            <w:top w:w="0" w:type="dxa"/>
+            <w:bottom w:w="0" w:type="dxa"/>
+          </w:tblCellMar>
+        </w:tblPrEx>
+        <w:trPr>
+          <w:trHeight w:hRule="exact" w:val="1087"/>
+        </w:trPr>
+        <w:tc>
+          <w:tcPr>
+            <w:tcW w:w="1682" w:type="dxa"/>
+            <w:tcBorders>
+              <w:left w:val="single" w:sz="2" w:space="0" w:color="000000"/>
+              <w:bottom w:val="single" w:sz="2" w:space="0" w:color="000000"/>
+            </w:tcBorders>
+            <w:shd w:val="clear" w:color="auto" w:fill="auto"/>
+            <w:tcMar>
+              <w:top w:w="55" w:type="dxa"/>
+              <w:left w:w="55" w:type="dxa"/>
+              <w:bottom w:w="55" w:type="dxa"/>
+              <w:right w:w="55" w:type="dxa"/>
+            </w:tcMar>
+          </w:tcPr>
+          <w:p>
+            <w:pPr>
+              <w:pStyle w:val="TableContents"/>
+              <w:spacing w:before="57" w:after="57"/>
+              <w:rPr>
+                <w:rFonts w:ascii="Calibri" w:hAnsi="Calibri"/>
+                <w:b/>
+                <w:bCs/>
+                <w:sz w:val="24"/>
+              </w:rPr>
+            </w:pPr>
+            <w:r>
+              <w:rPr>
+                <w:rFonts w:ascii="Calibri" w:hAnsi="Calibri"/>
+                <w:b/>
+                <w:bCs/>
+                <w:sz w:val="24"/>
+              </w:rPr>
+              <w:t>DESCRIPCIÓN</w:t>
+            </w:r>
+          </w:p>
+        </w:tc>
+        <w:tc>
+          <w:tcPr>
+            <w:tcW w:w="6268" w:type="dxa"/>
+            <w:tcBorders>
+              <w:left w:val="single" w:sz="2" w:space="0" w:color="000000"/>
+              <w:bottom w:val="single" w:sz="2" w:space="0" w:color="000000"/>
+              <w:right w:val="single" w:sz="2" w:space="0" w:color="000000"/>
+            </w:tcBorders>
+            <w:shd w:val="clear" w:color="auto" w:fill="auto"/>
+            <w:tcMar>
+              <w:top w:w="55" w:type="dxa"/>
+              <w:left w:w="55" w:type="dxa"/>
+              <w:bottom w:w="55" w:type="dxa"/>
+              <w:right w:w="55" w:type="dxa"/>
+            </w:tcMar>
+          </w:tcPr>
+          <w:p>
+            <w:pPr>
+              <w:pStyle w:val="TableContents"/>
+              <w:spacing w:before="57" w:after="57"/>
+              <w:rPr>
+                <w:rFonts w:ascii="Calibri" w:hAnsi="Calibri"/>
+                <w:iCs/>
+                <w:sz w:val="24"/>
+              </w:rPr>
+            </w:pPr>
+            <w:r>
+              <w:rPr>
+                <w:rFonts w:ascii="Calibri" w:hAnsi="Calibri"/>
+                <w:iCs/>
+                <w:sz w:val="24"/>
+              </w:rPr>
+              <w:t>A</w:t>
+            </w:r>
+            <w:r>
+              <w:rPr>
+                <w:rFonts w:ascii="Calibri" w:hAnsi="Calibri"/>
+                <w:iCs/>
+                <w:sz w:val="24"/>
+              </w:rPr>
+              <w:t>ctualmente la universidad cuenta</w:t>
+            </w:r>
+            <w:r>
+              <w:rPr>
+                <w:rFonts w:ascii="Calibri" w:hAnsi="Calibri"/>
+                <w:iCs/>
+                <w:sz w:val="24"/>
+              </w:rPr>
+              <w:t xml:space="preserve"> </w:t>
+            </w:r>
+            <w:r>
+              <w:rPr>
+                <w:rFonts w:ascii="Calibri" w:hAnsi="Calibri"/>
+                <w:iCs/>
+                <w:sz w:val="24"/>
+              </w:rPr>
+              <w:t>con una barra de seguridad que restringe el acceso a la zona docente, pero es manipulada por un guarda de seguridad.</w:t>
+            </w:r>
+          </w:p>
+        </w:tc>
+      </w:tr>
+      <w:tr>
+        <w:tblPrEx>
+          <w:tblCellMar>
+            <w:top w:w="0" w:type="dxa"/>
+            <w:bottom w:w="0" w:type="dxa"/>
+          </w:tblCellMar>
+        </w:tblPrEx>
+        <w:trPr>
+          <w:trHeight w:hRule="exact" w:val="794"/>
+        </w:trPr>
+        <w:tc>
+          <w:tcPr>
+            <w:tcW w:w="1682" w:type="dxa"/>
+            <w:tcBorders>
+              <w:left w:val="single" w:sz="2" w:space="0" w:color="000000"/>
+              <w:bottom w:val="single" w:sz="2" w:space="0" w:color="000000"/>
+            </w:tcBorders>
+            <w:shd w:val="clear" w:color="auto" w:fill="auto"/>
+            <w:tcMar>
+              <w:top w:w="55" w:type="dxa"/>
+              <w:left w:w="55" w:type="dxa"/>
+              <w:bottom w:w="55" w:type="dxa"/>
+              <w:right w:w="55" w:type="dxa"/>
+            </w:tcMar>
+          </w:tcPr>
+          <w:p>
+            <w:pPr>
+              <w:pStyle w:val="TableContents"/>
+              <w:spacing w:before="57" w:after="57"/>
+              <w:rPr>
+                <w:rFonts w:ascii="Calibri" w:hAnsi="Calibri"/>
+                <w:b/>
+                <w:bCs/>
+                <w:sz w:val="24"/>
+              </w:rPr>
+            </w:pPr>
+            <w:r>
+              <w:rPr>
+                <w:rFonts w:ascii="Calibri" w:hAnsi="Calibri"/>
+                <w:b/>
+                <w:bCs/>
+                <w:sz w:val="24"/>
+              </w:rPr>
+              <w:lastRenderedPageBreak/>
+              <w:t>COMENTARIOS</w:t>
+            </w:r>
+          </w:p>
+        </w:tc>
+        <w:tc>
+          <w:tcPr>
+            <w:tcW w:w="6268" w:type="dxa"/>
+            <w:tcBorders>
+              <w:left w:val="single" w:sz="2" w:space="0" w:color="000000"/>
+              <w:bottom w:val="single" w:sz="2" w:space="0" w:color="000000"/>
+              <w:right w:val="single" w:sz="2" w:space="0" w:color="000000"/>
+            </w:tcBorders>
+            <w:shd w:val="clear" w:color="auto" w:fill="auto"/>
+            <w:tcMar>
+              <w:top w:w="55" w:type="dxa"/>
+              <w:left w:w="55" w:type="dxa"/>
+              <w:bottom w:w="55" w:type="dxa"/>
+              <w:right w:w="55" w:type="dxa"/>
+            </w:tcMar>
+          </w:tcPr>
+          <w:p>
+            <w:pPr>
+              <w:pStyle w:val="TableContents"/>
+              <w:spacing w:before="57" w:after="57"/>
+              <w:rPr>
+                <w:rFonts w:ascii="Calibri" w:hAnsi="Calibri"/>
+                <w:iCs/>
+                <w:sz w:val="24"/>
+              </w:rPr>
+            </w:pPr>
+            <w:r>
+              <w:rPr>
+                <w:rFonts w:ascii="Calibri" w:hAnsi="Calibri"/>
+                <w:iCs/>
+                <w:sz w:val="24"/>
+              </w:rPr>
+              <w:t>No se encuentra sistematizado, pero funcionalmente es permitido.</w:t>
+            </w:r>
+          </w:p>
+        </w:tc>
+      </w:tr>
+    </w:tbl>
+    <w:p>
+      <w:pPr>
+        <w:pStyle w:val="NormalWeb"/>
+        <w:spacing w:before="0" w:beforeAutospacing="0" w:after="240" w:afterAutospacing="0" w:line="384" w:lineRule="atLeast"/>
+        <w:jc w:val="both"/>
         <w:rPr>
           <w:rFonts w:asciiTheme="minorHAnsi" w:hAnsiTheme="minorHAnsi" w:cs="Helvetica"/>
           <w:b/>
@@ -6568,9 +7318,13 @@
           <w:sz w:val="44"/>
           <w:szCs w:val="44"/>
         </w:rPr>
-        <w:t>2.3.2. ASPECTOS NEGATIVOS</w:t>
-      </w:r>
-      <w:r>
+      </w:pPr>
+    </w:p>
+    <w:p>
+      <w:pPr>
+        <w:pStyle w:val="NormalWeb"/>
+        <w:spacing w:before="0" w:beforeAutospacing="0" w:after="240" w:afterAutospacing="0" w:line="384" w:lineRule="atLeast"/>
+        <w:jc w:val="both"/>
         <w:rPr>
           <w:rFonts w:asciiTheme="minorHAnsi" w:hAnsiTheme="minorHAnsi" w:cs="Helvetica"/>
           <w:b/>
@@ -6578,9 +7332,432 @@
           <w:sz w:val="44"/>
           <w:szCs w:val="44"/>
         </w:rPr>
-        <w:t xml:space="preserve"> (DEBILIDADE)</w:t>
-      </w:r>
-    </w:p>
+      </w:pPr>
+      <w:r>
+        <w:rPr>
+          <w:rFonts w:asciiTheme="minorHAnsi" w:hAnsiTheme="minorHAnsi" w:cs="Helvetica"/>
+          <w:b/>
+          <w:color w:val="333333"/>
+          <w:sz w:val="44"/>
+          <w:szCs w:val="44"/>
+        </w:rPr>
+        <w:t>2.3.2. ASPECTOS NEGATIVOS</w:t>
+      </w:r>
+      <w:r>
+        <w:rPr>
+          <w:rFonts w:asciiTheme="minorHAnsi" w:hAnsiTheme="minorHAnsi" w:cs="Helvetica"/>
+          <w:b/>
+          <w:color w:val="333333"/>
+          <w:sz w:val="44"/>
+          <w:szCs w:val="44"/>
+        </w:rPr>
+        <w:t xml:space="preserve"> (DEBILIDAD</w:t>
+      </w:r>
+      <w:r>
+        <w:rPr>
+          <w:rFonts w:asciiTheme="minorHAnsi" w:hAnsiTheme="minorHAnsi" w:cs="Helvetica"/>
+          <w:b/>
+          <w:color w:val="333333"/>
+          <w:sz w:val="44"/>
+          <w:szCs w:val="44"/>
+        </w:rPr>
+        <w:t>)</w:t>
+      </w:r>
+    </w:p>
+    <w:tbl>
+      <w:tblPr>
+        <w:tblW w:w="7950" w:type="dxa"/>
+        <w:tblLayout w:type="fixed"/>
+        <w:tblCellMar>
+          <w:left w:w="10" w:type="dxa"/>
+          <w:right w:w="10" w:type="dxa"/>
+        </w:tblCellMar>
+        <w:tblLook w:val="0000" w:firstRow="0" w:lastRow="0" w:firstColumn="0" w:lastColumn="0" w:noHBand="0" w:noVBand="0"/>
+      </w:tblPr>
+      <w:tblGrid>
+        <w:gridCol w:w="1682"/>
+        <w:gridCol w:w="6268"/>
+      </w:tblGrid>
+      <w:tr>
+        <w:tblPrEx>
+          <w:tblCellMar>
+            <w:top w:w="0" w:type="dxa"/>
+            <w:bottom w:w="0" w:type="dxa"/>
+          </w:tblCellMar>
+        </w:tblPrEx>
+        <w:trPr>
+          <w:trHeight w:hRule="exact" w:val="472"/>
+        </w:trPr>
+        <w:tc>
+          <w:tcPr>
+            <w:tcW w:w="1682" w:type="dxa"/>
+            <w:tcBorders>
+              <w:top w:val="single" w:sz="2" w:space="0" w:color="000000"/>
+              <w:left w:val="single" w:sz="2" w:space="0" w:color="000000"/>
+              <w:bottom w:val="single" w:sz="2" w:space="0" w:color="000000"/>
+            </w:tcBorders>
+            <w:shd w:val="clear" w:color="auto" w:fill="E6E6E6"/>
+            <w:tcMar>
+              <w:top w:w="55" w:type="dxa"/>
+              <w:left w:w="55" w:type="dxa"/>
+              <w:bottom w:w="55" w:type="dxa"/>
+              <w:right w:w="55" w:type="dxa"/>
+            </w:tcMar>
+          </w:tcPr>
+          <w:p>
+            <w:pPr>
+              <w:pStyle w:val="TableContents"/>
+              <w:spacing w:before="57" w:after="57"/>
+              <w:rPr>
+                <w:rFonts w:ascii="Calibri" w:hAnsi="Calibri"/>
+                <w:b/>
+                <w:bCs/>
+                <w:sz w:val="24"/>
+              </w:rPr>
+            </w:pPr>
+            <w:r>
+              <w:rPr>
+                <w:rFonts w:ascii="Calibri" w:hAnsi="Calibri"/>
+                <w:b/>
+                <w:bCs/>
+                <w:sz w:val="24"/>
+              </w:rPr>
+              <w:t>AN</w:t>
+            </w:r>
+            <w:r>
+              <w:rPr>
+                <w:rFonts w:ascii="Calibri" w:hAnsi="Calibri"/>
+                <w:b/>
+                <w:bCs/>
+                <w:sz w:val="24"/>
+              </w:rPr>
+              <w:t>A-001</w:t>
+            </w:r>
+          </w:p>
+        </w:tc>
+        <w:tc>
+          <w:tcPr>
+            <w:tcW w:w="6268" w:type="dxa"/>
+            <w:tcBorders>
+              <w:top w:val="single" w:sz="2" w:space="0" w:color="000000"/>
+              <w:left w:val="single" w:sz="2" w:space="0" w:color="000000"/>
+              <w:bottom w:val="single" w:sz="2" w:space="0" w:color="000000"/>
+              <w:right w:val="single" w:sz="2" w:space="0" w:color="000000"/>
+            </w:tcBorders>
+            <w:shd w:val="clear" w:color="auto" w:fill="E6E6E6"/>
+            <w:tcMar>
+              <w:top w:w="55" w:type="dxa"/>
+              <w:left w:w="55" w:type="dxa"/>
+              <w:bottom w:w="55" w:type="dxa"/>
+              <w:right w:w="55" w:type="dxa"/>
+            </w:tcMar>
+          </w:tcPr>
+          <w:p>
+            <w:pPr>
+              <w:pStyle w:val="TableContents"/>
+              <w:spacing w:before="57" w:after="57"/>
+              <w:rPr>
+                <w:rFonts w:ascii="Calibri" w:hAnsi="Calibri"/>
+                <w:iCs/>
+                <w:sz w:val="24"/>
+              </w:rPr>
+            </w:pPr>
+            <w:r>
+              <w:rPr>
+                <w:rFonts w:ascii="Calibri" w:hAnsi="Calibri"/>
+                <w:iCs/>
+                <w:sz w:val="24"/>
+              </w:rPr>
+              <w:t>CONTROL DE INGRESO Y SALIDA</w:t>
+            </w:r>
+          </w:p>
+        </w:tc>
+      </w:tr>
+      <w:tr>
+        <w:tblPrEx>
+          <w:tblCellMar>
+            <w:top w:w="0" w:type="dxa"/>
+            <w:bottom w:w="0" w:type="dxa"/>
+          </w:tblCellMar>
+        </w:tblPrEx>
+        <w:trPr>
+          <w:trHeight w:hRule="exact" w:val="472"/>
+        </w:trPr>
+        <w:tc>
+          <w:tcPr>
+            <w:tcW w:w="1682" w:type="dxa"/>
+            <w:tcBorders>
+              <w:left w:val="single" w:sz="2" w:space="0" w:color="000000"/>
+              <w:bottom w:val="single" w:sz="2" w:space="0" w:color="000000"/>
+            </w:tcBorders>
+            <w:shd w:val="clear" w:color="auto" w:fill="auto"/>
+            <w:tcMar>
+              <w:top w:w="55" w:type="dxa"/>
+              <w:left w:w="55" w:type="dxa"/>
+              <w:bottom w:w="55" w:type="dxa"/>
+              <w:right w:w="55" w:type="dxa"/>
+            </w:tcMar>
+          </w:tcPr>
+          <w:p>
+            <w:pPr>
+              <w:pStyle w:val="TableContents"/>
+              <w:spacing w:before="57" w:after="57"/>
+              <w:rPr>
+                <w:rFonts w:ascii="Calibri" w:hAnsi="Calibri"/>
+                <w:b/>
+                <w:bCs/>
+                <w:sz w:val="24"/>
+              </w:rPr>
+            </w:pPr>
+            <w:r>
+              <w:rPr>
+                <w:rFonts w:ascii="Calibri" w:hAnsi="Calibri"/>
+                <w:b/>
+                <w:bCs/>
+                <w:sz w:val="24"/>
+              </w:rPr>
+              <w:t>VERSIÓN</w:t>
+            </w:r>
+          </w:p>
+        </w:tc>
+        <w:tc>
+          <w:tcPr>
+            <w:tcW w:w="6268" w:type="dxa"/>
+            <w:tcBorders>
+              <w:left w:val="single" w:sz="2" w:space="0" w:color="000000"/>
+              <w:bottom w:val="single" w:sz="2" w:space="0" w:color="000000"/>
+              <w:right w:val="single" w:sz="2" w:space="0" w:color="000000"/>
+            </w:tcBorders>
+            <w:shd w:val="clear" w:color="auto" w:fill="auto"/>
+            <w:tcMar>
+              <w:top w:w="55" w:type="dxa"/>
+              <w:left w:w="55" w:type="dxa"/>
+              <w:bottom w:w="55" w:type="dxa"/>
+              <w:right w:w="55" w:type="dxa"/>
+            </w:tcMar>
+          </w:tcPr>
+          <w:p>
+            <w:pPr>
+              <w:pStyle w:val="TableContents"/>
+              <w:spacing w:before="57" w:after="57"/>
+              <w:rPr>
+                <w:rFonts w:ascii="Calibri" w:hAnsi="Calibri"/>
+                <w:iCs/>
+                <w:sz w:val="24"/>
+              </w:rPr>
+            </w:pPr>
+            <w:r>
+              <w:rPr>
+                <w:rFonts w:ascii="Calibri" w:hAnsi="Calibri"/>
+                <w:iCs/>
+                <w:sz w:val="24"/>
+              </w:rPr>
+              <w:t>0.0.1 del 25/10/15</w:t>
+            </w:r>
+          </w:p>
+        </w:tc>
+      </w:tr>
+      <w:tr>
+        <w:tblPrEx>
+          <w:tblCellMar>
+            <w:top w:w="0" w:type="dxa"/>
+            <w:bottom w:w="0" w:type="dxa"/>
+          </w:tblCellMar>
+        </w:tblPrEx>
+        <w:trPr>
+          <w:trHeight w:hRule="exact" w:val="1087"/>
+        </w:trPr>
+        <w:tc>
+          <w:tcPr>
+            <w:tcW w:w="1682" w:type="dxa"/>
+            <w:tcBorders>
+              <w:left w:val="single" w:sz="2" w:space="0" w:color="000000"/>
+              <w:bottom w:val="single" w:sz="2" w:space="0" w:color="000000"/>
+            </w:tcBorders>
+            <w:shd w:val="clear" w:color="auto" w:fill="auto"/>
+            <w:tcMar>
+              <w:top w:w="55" w:type="dxa"/>
+              <w:left w:w="55" w:type="dxa"/>
+              <w:bottom w:w="55" w:type="dxa"/>
+              <w:right w:w="55" w:type="dxa"/>
+            </w:tcMar>
+          </w:tcPr>
+          <w:p>
+            <w:pPr>
+              <w:pStyle w:val="TableContents"/>
+              <w:spacing w:before="57" w:after="57"/>
+              <w:rPr>
+                <w:rFonts w:ascii="Calibri" w:hAnsi="Calibri"/>
+                <w:b/>
+                <w:bCs/>
+                <w:sz w:val="24"/>
+              </w:rPr>
+            </w:pPr>
+            <w:r>
+              <w:rPr>
+                <w:rFonts w:ascii="Calibri" w:hAnsi="Calibri"/>
+                <w:b/>
+                <w:bCs/>
+                <w:sz w:val="24"/>
+              </w:rPr>
+              <w:t>DESCRIPCIÓN</w:t>
+            </w:r>
+          </w:p>
+        </w:tc>
+        <w:tc>
+          <w:tcPr>
+            <w:tcW w:w="6268" w:type="dxa"/>
+            <w:tcBorders>
+              <w:left w:val="single" w:sz="2" w:space="0" w:color="000000"/>
+              <w:bottom w:val="single" w:sz="2" w:space="0" w:color="000000"/>
+              <w:right w:val="single" w:sz="2" w:space="0" w:color="000000"/>
+            </w:tcBorders>
+            <w:shd w:val="clear" w:color="auto" w:fill="auto"/>
+            <w:tcMar>
+              <w:top w:w="55" w:type="dxa"/>
+              <w:left w:w="55" w:type="dxa"/>
+              <w:bottom w:w="55" w:type="dxa"/>
+              <w:right w:w="55" w:type="dxa"/>
+            </w:tcMar>
+          </w:tcPr>
+          <w:p>
+            <w:pPr>
+              <w:pStyle w:val="TableContents"/>
+              <w:spacing w:before="57" w:after="57"/>
+              <w:rPr>
+                <w:rFonts w:ascii="Calibri" w:hAnsi="Calibri"/>
+                <w:iCs/>
+                <w:sz w:val="24"/>
+              </w:rPr>
+            </w:pPr>
+            <w:r>
+              <w:rPr>
+                <w:rFonts w:ascii="Calibri" w:hAnsi="Calibri"/>
+                <w:iCs/>
+                <w:sz w:val="24"/>
+              </w:rPr>
+              <w:t>Actualmente la Universidad de la amazonia, no cuenta con control de ingreso y salida de vehículos</w:t>
+            </w:r>
+            <w:r>
+              <w:rPr>
+                <w:rFonts w:ascii="Calibri" w:hAnsi="Calibri"/>
+                <w:iCs/>
+                <w:sz w:val="24"/>
+              </w:rPr>
+              <w:t xml:space="preserve"> sistematizada</w:t>
+            </w:r>
+            <w:r>
+              <w:rPr>
+                <w:rFonts w:ascii="Calibri" w:hAnsi="Calibri"/>
+                <w:iCs/>
+                <w:sz w:val="24"/>
+              </w:rPr>
+              <w:t xml:space="preserve"> </w:t>
+            </w:r>
+            <w:r>
+              <w:rPr>
+                <w:rFonts w:ascii="Calibri" w:hAnsi="Calibri"/>
+                <w:iCs/>
+                <w:sz w:val="24"/>
+              </w:rPr>
+              <w:t>en</w:t>
+            </w:r>
+            <w:r>
+              <w:rPr>
+                <w:rFonts w:ascii="Calibri" w:hAnsi="Calibri"/>
+                <w:iCs/>
+                <w:sz w:val="24"/>
+              </w:rPr>
+              <w:t xml:space="preserve"> la institución. Y no se deja registro de quien ingresa a estas zonas.</w:t>
+            </w:r>
+          </w:p>
+        </w:tc>
+      </w:tr>
+      <w:tr>
+        <w:tblPrEx>
+          <w:tblCellMar>
+            <w:top w:w="0" w:type="dxa"/>
+            <w:bottom w:w="0" w:type="dxa"/>
+          </w:tblCellMar>
+        </w:tblPrEx>
+        <w:trPr>
+          <w:trHeight w:hRule="exact" w:val="794"/>
+        </w:trPr>
+        <w:tc>
+          <w:tcPr>
+            <w:tcW w:w="1682" w:type="dxa"/>
+            <w:tcBorders>
+              <w:left w:val="single" w:sz="2" w:space="0" w:color="000000"/>
+              <w:bottom w:val="single" w:sz="2" w:space="0" w:color="000000"/>
+            </w:tcBorders>
+            <w:shd w:val="clear" w:color="auto" w:fill="auto"/>
+            <w:tcMar>
+              <w:top w:w="55" w:type="dxa"/>
+              <w:left w:w="55" w:type="dxa"/>
+              <w:bottom w:w="55" w:type="dxa"/>
+              <w:right w:w="55" w:type="dxa"/>
+            </w:tcMar>
+          </w:tcPr>
+          <w:p>
+            <w:pPr>
+              <w:pStyle w:val="TableContents"/>
+              <w:spacing w:before="57" w:after="57"/>
+              <w:rPr>
+                <w:rFonts w:ascii="Calibri" w:hAnsi="Calibri"/>
+                <w:b/>
+                <w:bCs/>
+                <w:sz w:val="24"/>
+              </w:rPr>
+            </w:pPr>
+            <w:r>
+              <w:rPr>
+                <w:rFonts w:ascii="Calibri" w:hAnsi="Calibri"/>
+                <w:b/>
+                <w:bCs/>
+                <w:sz w:val="24"/>
+              </w:rPr>
+              <w:t>COMENTARIOS</w:t>
+            </w:r>
+          </w:p>
+        </w:tc>
+        <w:tc>
+          <w:tcPr>
+            <w:tcW w:w="6268" w:type="dxa"/>
+            <w:tcBorders>
+              <w:left w:val="single" w:sz="2" w:space="0" w:color="000000"/>
+              <w:bottom w:val="single" w:sz="2" w:space="0" w:color="000000"/>
+              <w:right w:val="single" w:sz="2" w:space="0" w:color="000000"/>
+            </w:tcBorders>
+            <w:shd w:val="clear" w:color="auto" w:fill="auto"/>
+            <w:tcMar>
+              <w:top w:w="55" w:type="dxa"/>
+              <w:left w:w="55" w:type="dxa"/>
+              <w:bottom w:w="55" w:type="dxa"/>
+              <w:right w:w="55" w:type="dxa"/>
+            </w:tcMar>
+          </w:tcPr>
+          <w:p>
+            <w:pPr>
+              <w:pStyle w:val="TableContents"/>
+              <w:spacing w:before="57" w:after="57"/>
+              <w:rPr>
+                <w:rFonts w:ascii="Calibri" w:hAnsi="Calibri"/>
+                <w:iCs/>
+                <w:sz w:val="24"/>
+              </w:rPr>
+            </w:pPr>
+            <w:r>
+              <w:rPr>
+                <w:rFonts w:ascii="Calibri" w:hAnsi="Calibri"/>
+                <w:iCs/>
+                <w:sz w:val="24"/>
+              </w:rPr>
+              <w:t>Con la sistematización podrá integrarse a CHAIRA y ser consultado como reporte.</w:t>
+            </w:r>
+          </w:p>
+        </w:tc>
+      </w:tr>
+    </w:tbl>
     <w:p>
       <w:pPr>
         <w:pStyle w:val="NormalWeb"/>
@@ -6594,7 +7771,392 @@
           <w:szCs w:val="44"/>
         </w:rPr>
       </w:pPr>
-      <w:r>
+    </w:p>
+    <w:tbl>
+      <w:tblPr>
+        <w:tblW w:w="7950" w:type="dxa"/>
+        <w:tblLayout w:type="fixed"/>
+        <w:tblCellMar>
+          <w:left w:w="10" w:type="dxa"/>
+          <w:right w:w="10" w:type="dxa"/>
+        </w:tblCellMar>
+        <w:tblLook w:val="0000" w:firstRow="0" w:lastRow="0" w:firstColumn="0" w:lastColumn="0" w:noHBand="0" w:noVBand="0"/>
+      </w:tblPr>
+      <w:tblGrid>
+        <w:gridCol w:w="1682"/>
+        <w:gridCol w:w="6268"/>
+      </w:tblGrid>
+      <w:tr>
+        <w:tblPrEx>
+          <w:tblCellMar>
+            <w:top w:w="0" w:type="dxa"/>
+            <w:bottom w:w="0" w:type="dxa"/>
+          </w:tblCellMar>
+        </w:tblPrEx>
+        <w:trPr>
+          <w:trHeight w:hRule="exact" w:val="472"/>
+        </w:trPr>
+        <w:tc>
+          <w:tcPr>
+            <w:tcW w:w="1682" w:type="dxa"/>
+            <w:tcBorders>
+              <w:top w:val="single" w:sz="2" w:space="0" w:color="000000"/>
+              <w:left w:val="single" w:sz="2" w:space="0" w:color="000000"/>
+              <w:bottom w:val="single" w:sz="2" w:space="0" w:color="000000"/>
+            </w:tcBorders>
+            <w:shd w:val="clear" w:color="auto" w:fill="E6E6E6"/>
+            <w:tcMar>
+              <w:top w:w="55" w:type="dxa"/>
+              <w:left w:w="55" w:type="dxa"/>
+              <w:bottom w:w="55" w:type="dxa"/>
+              <w:right w:w="55" w:type="dxa"/>
+            </w:tcMar>
+          </w:tcPr>
+          <w:p>
+            <w:pPr>
+              <w:pStyle w:val="TableContents"/>
+              <w:spacing w:before="57" w:after="57"/>
+              <w:rPr>
+                <w:rFonts w:ascii="Calibri" w:hAnsi="Calibri"/>
+                <w:b/>
+                <w:bCs/>
+                <w:sz w:val="24"/>
+              </w:rPr>
+            </w:pPr>
+            <w:r>
+              <w:rPr>
+                <w:rFonts w:ascii="Calibri" w:hAnsi="Calibri"/>
+                <w:b/>
+                <w:bCs/>
+                <w:sz w:val="24"/>
+              </w:rPr>
+              <w:t>AN</w:t>
+            </w:r>
+            <w:r>
+              <w:rPr>
+                <w:rFonts w:ascii="Calibri" w:hAnsi="Calibri"/>
+                <w:b/>
+                <w:bCs/>
+                <w:sz w:val="24"/>
+              </w:rPr>
+              <w:t>A-002</w:t>
+            </w:r>
+          </w:p>
+        </w:tc>
+        <w:tc>
+          <w:tcPr>
+            <w:tcW w:w="6268" w:type="dxa"/>
+            <w:tcBorders>
+              <w:top w:val="single" w:sz="2" w:space="0" w:color="000000"/>
+              <w:left w:val="single" w:sz="2" w:space="0" w:color="000000"/>
+              <w:bottom w:val="single" w:sz="2" w:space="0" w:color="000000"/>
+              <w:right w:val="single" w:sz="2" w:space="0" w:color="000000"/>
+            </w:tcBorders>
+            <w:shd w:val="clear" w:color="auto" w:fill="E6E6E6"/>
+            <w:tcMar>
+              <w:top w:w="55" w:type="dxa"/>
+              <w:left w:w="55" w:type="dxa"/>
+              <w:bottom w:w="55" w:type="dxa"/>
+              <w:right w:w="55" w:type="dxa"/>
+            </w:tcMar>
+          </w:tcPr>
+          <w:p>
+            <w:pPr>
+              <w:pStyle w:val="TableContents"/>
+              <w:spacing w:before="57" w:after="57"/>
+              <w:rPr>
+                <w:rFonts w:ascii="Calibri" w:hAnsi="Calibri"/>
+                <w:iCs/>
+                <w:sz w:val="24"/>
+              </w:rPr>
+            </w:pPr>
+            <w:r>
+              <w:rPr>
+                <w:rFonts w:ascii="Calibri" w:hAnsi="Calibri"/>
+                <w:iCs/>
+                <w:sz w:val="24"/>
+              </w:rPr>
+              <w:t xml:space="preserve">CONTROL DE </w:t>
+            </w:r>
+            <w:r>
+              <w:rPr>
+                <w:rFonts w:ascii="Calibri" w:hAnsi="Calibri"/>
+                <w:iCs/>
+                <w:sz w:val="24"/>
+              </w:rPr>
+              <w:t>ACCESO</w:t>
+            </w:r>
+          </w:p>
+        </w:tc>
+      </w:tr>
+      <w:tr>
+        <w:tblPrEx>
+          <w:tblCellMar>
+            <w:top w:w="0" w:type="dxa"/>
+            <w:bottom w:w="0" w:type="dxa"/>
+          </w:tblCellMar>
+        </w:tblPrEx>
+        <w:trPr>
+          <w:trHeight w:hRule="exact" w:val="472"/>
+        </w:trPr>
+        <w:tc>
+          <w:tcPr>
+            <w:tcW w:w="1682" w:type="dxa"/>
+            <w:tcBorders>
+              <w:left w:val="single" w:sz="2" w:space="0" w:color="000000"/>
+              <w:bottom w:val="single" w:sz="2" w:space="0" w:color="000000"/>
+            </w:tcBorders>
+            <w:shd w:val="clear" w:color="auto" w:fill="auto"/>
+            <w:tcMar>
+              <w:top w:w="55" w:type="dxa"/>
+              <w:left w:w="55" w:type="dxa"/>
+              <w:bottom w:w="55" w:type="dxa"/>
+              <w:right w:w="55" w:type="dxa"/>
+            </w:tcMar>
+          </w:tcPr>
+          <w:p>
+            <w:pPr>
+              <w:pStyle w:val="TableContents"/>
+              <w:spacing w:before="57" w:after="57"/>
+              <w:rPr>
+                <w:rFonts w:ascii="Calibri" w:hAnsi="Calibri"/>
+                <w:b/>
+                <w:bCs/>
+                <w:sz w:val="24"/>
+              </w:rPr>
+            </w:pPr>
+            <w:r>
+              <w:rPr>
+                <w:rFonts w:ascii="Calibri" w:hAnsi="Calibri"/>
+                <w:b/>
+                <w:bCs/>
+                <w:sz w:val="24"/>
+              </w:rPr>
+              <w:t>VERSIÓN</w:t>
+            </w:r>
+          </w:p>
+        </w:tc>
+        <w:tc>
+          <w:tcPr>
+            <w:tcW w:w="6268" w:type="dxa"/>
+            <w:tcBorders>
+              <w:left w:val="single" w:sz="2" w:space="0" w:color="000000"/>
+              <w:bottom w:val="single" w:sz="2" w:space="0" w:color="000000"/>
+              <w:right w:val="single" w:sz="2" w:space="0" w:color="000000"/>
+            </w:tcBorders>
+            <w:shd w:val="clear" w:color="auto" w:fill="auto"/>
+            <w:tcMar>
+              <w:top w:w="55" w:type="dxa"/>
+              <w:left w:w="55" w:type="dxa"/>
+              <w:bottom w:w="55" w:type="dxa"/>
+              <w:right w:w="55" w:type="dxa"/>
+            </w:tcMar>
+          </w:tcPr>
+          <w:p>
+            <w:pPr>
+              <w:pStyle w:val="TableContents"/>
+              <w:spacing w:before="57" w:after="57"/>
+              <w:rPr>
+                <w:rFonts w:ascii="Calibri" w:hAnsi="Calibri"/>
+                <w:iCs/>
+                <w:sz w:val="24"/>
+              </w:rPr>
+            </w:pPr>
+            <w:r>
+              <w:rPr>
+                <w:rFonts w:ascii="Calibri" w:hAnsi="Calibri"/>
+                <w:iCs/>
+                <w:sz w:val="24"/>
+              </w:rPr>
+              <w:t>0.0.1 del 25/10/15</w:t>
+            </w:r>
+          </w:p>
+        </w:tc>
+      </w:tr>
+      <w:tr>
+        <w:tblPrEx>
+          <w:tblCellMar>
+            <w:top w:w="0" w:type="dxa"/>
+            <w:bottom w:w="0" w:type="dxa"/>
+          </w:tblCellMar>
+        </w:tblPrEx>
+        <w:trPr>
+          <w:trHeight w:hRule="exact" w:val="1087"/>
+        </w:trPr>
+        <w:tc>
+          <w:tcPr>
+            <w:tcW w:w="1682" w:type="dxa"/>
+            <w:tcBorders>
+              <w:left w:val="single" w:sz="2" w:space="0" w:color="000000"/>
+              <w:bottom w:val="single" w:sz="2" w:space="0" w:color="000000"/>
+            </w:tcBorders>
+            <w:shd w:val="clear" w:color="auto" w:fill="auto"/>
+            <w:tcMar>
+              <w:top w:w="55" w:type="dxa"/>
+              <w:left w:w="55" w:type="dxa"/>
+              <w:bottom w:w="55" w:type="dxa"/>
+              <w:right w:w="55" w:type="dxa"/>
+            </w:tcMar>
+          </w:tcPr>
+          <w:p>
+            <w:pPr>
+              <w:pStyle w:val="TableContents"/>
+              <w:spacing w:before="57" w:after="57"/>
+              <w:rPr>
+                <w:rFonts w:ascii="Calibri" w:hAnsi="Calibri"/>
+                <w:b/>
+                <w:bCs/>
+                <w:sz w:val="24"/>
+              </w:rPr>
+            </w:pPr>
+            <w:r>
+              <w:rPr>
+                <w:rFonts w:ascii="Calibri" w:hAnsi="Calibri"/>
+                <w:b/>
+                <w:bCs/>
+                <w:sz w:val="24"/>
+              </w:rPr>
+              <w:t>DESCRIPCIÓN</w:t>
+            </w:r>
+          </w:p>
+        </w:tc>
+        <w:tc>
+          <w:tcPr>
+            <w:tcW w:w="6268" w:type="dxa"/>
+            <w:tcBorders>
+              <w:left w:val="single" w:sz="2" w:space="0" w:color="000000"/>
+              <w:bottom w:val="single" w:sz="2" w:space="0" w:color="000000"/>
+              <w:right w:val="single" w:sz="2" w:space="0" w:color="000000"/>
+            </w:tcBorders>
+            <w:shd w:val="clear" w:color="auto" w:fill="auto"/>
+            <w:tcMar>
+              <w:top w:w="55" w:type="dxa"/>
+              <w:left w:w="55" w:type="dxa"/>
+              <w:bottom w:w="55" w:type="dxa"/>
+              <w:right w:w="55" w:type="dxa"/>
+            </w:tcMar>
+          </w:tcPr>
+          <w:p>
+            <w:pPr>
+              <w:pStyle w:val="TableContents"/>
+              <w:spacing w:before="57" w:after="57"/>
+              <w:rPr>
+                <w:rFonts w:ascii="Calibri" w:hAnsi="Calibri"/>
+                <w:iCs/>
+                <w:sz w:val="24"/>
+              </w:rPr>
+            </w:pPr>
+            <w:r>
+              <w:rPr>
+                <w:rFonts w:ascii="Calibri" w:hAnsi="Calibri"/>
+                <w:iCs/>
+                <w:sz w:val="24"/>
+              </w:rPr>
+              <w:t xml:space="preserve">Actualmente la Universidad de la amazonia, no cuenta con control de </w:t>
+            </w:r>
+            <w:r>
+              <w:rPr>
+                <w:rFonts w:ascii="Calibri" w:hAnsi="Calibri"/>
+                <w:iCs/>
+                <w:sz w:val="24"/>
+              </w:rPr>
+              <w:t>acceso autorizado a las zonas reservada para los docentes.</w:t>
+            </w:r>
+          </w:p>
+        </w:tc>
+      </w:tr>
+      <w:tr>
+        <w:tblPrEx>
+          <w:tblCellMar>
+            <w:top w:w="0" w:type="dxa"/>
+            <w:bottom w:w="0" w:type="dxa"/>
+          </w:tblCellMar>
+        </w:tblPrEx>
+        <w:trPr>
+          <w:trHeight w:hRule="exact" w:val="794"/>
+        </w:trPr>
+        <w:tc>
+          <w:tcPr>
+            <w:tcW w:w="1682" w:type="dxa"/>
+            <w:tcBorders>
+              <w:left w:val="single" w:sz="2" w:space="0" w:color="000000"/>
+              <w:bottom w:val="single" w:sz="2" w:space="0" w:color="000000"/>
+            </w:tcBorders>
+            <w:shd w:val="clear" w:color="auto" w:fill="auto"/>
+            <w:tcMar>
+              <w:top w:w="55" w:type="dxa"/>
+              <w:left w:w="55" w:type="dxa"/>
+              <w:bottom w:w="55" w:type="dxa"/>
+              <w:right w:w="55" w:type="dxa"/>
+            </w:tcMar>
+          </w:tcPr>
+          <w:p>
+            <w:pPr>
+              <w:pStyle w:val="TableContents"/>
+              <w:spacing w:before="57" w:after="57"/>
+              <w:rPr>
+                <w:rFonts w:ascii="Calibri" w:hAnsi="Calibri"/>
+                <w:b/>
+                <w:bCs/>
+                <w:sz w:val="24"/>
+              </w:rPr>
+            </w:pPr>
+            <w:r>
+              <w:rPr>
+                <w:rFonts w:ascii="Calibri" w:hAnsi="Calibri"/>
+                <w:b/>
+                <w:bCs/>
+                <w:sz w:val="24"/>
+              </w:rPr>
+              <w:t>COMENTARIOS</w:t>
+            </w:r>
+          </w:p>
+        </w:tc>
+        <w:tc>
+          <w:tcPr>
+            <w:tcW w:w="6268" w:type="dxa"/>
+            <w:tcBorders>
+              <w:left w:val="single" w:sz="2" w:space="0" w:color="000000"/>
+              <w:bottom w:val="single" w:sz="2" w:space="0" w:color="000000"/>
+              <w:right w:val="single" w:sz="2" w:space="0" w:color="000000"/>
+            </w:tcBorders>
+            <w:shd w:val="clear" w:color="auto" w:fill="auto"/>
+            <w:tcMar>
+              <w:top w:w="55" w:type="dxa"/>
+              <w:left w:w="55" w:type="dxa"/>
+              <w:bottom w:w="55" w:type="dxa"/>
+              <w:right w:w="55" w:type="dxa"/>
+            </w:tcMar>
+          </w:tcPr>
+          <w:p>
+            <w:pPr>
+              <w:pStyle w:val="TableContents"/>
+              <w:spacing w:before="57" w:after="57"/>
+              <w:rPr>
+                <w:rFonts w:ascii="Calibri" w:hAnsi="Calibri"/>
+                <w:iCs/>
+                <w:sz w:val="24"/>
+              </w:rPr>
+            </w:pPr>
+            <w:r>
+              <w:rPr>
+                <w:rFonts w:ascii="Calibri" w:hAnsi="Calibri"/>
+                <w:iCs/>
+                <w:sz w:val="24"/>
+              </w:rPr>
+              <w:t>Se permite el ingreso de vehículos a terceros y no respeta el propósito del uso de zona docente.</w:t>
+            </w:r>
+            <w:bookmarkStart w:id="0" w:name="_GoBack"/>
+            <w:bookmarkEnd w:id="0"/>
+          </w:p>
+        </w:tc>
+      </w:tr>
+    </w:tbl>
+    <w:p>
+      <w:pPr>
+        <w:pStyle w:val="NormalWeb"/>
+        <w:spacing w:before="0" w:beforeAutospacing="0" w:after="240" w:afterAutospacing="0" w:line="384" w:lineRule="atLeast"/>
+        <w:jc w:val="both"/>
         <w:rPr>
           <w:rFonts w:asciiTheme="minorHAnsi" w:hAnsiTheme="minorHAnsi" w:cs="Helvetica"/>
           <w:b/>
@@ -6602,8 +8164,7 @@
           <w:sz w:val="44"/>
           <w:szCs w:val="44"/>
         </w:rPr>
-        <w:t>2.3.3. DESCRIPCIÓN DE ACTORES</w:t>
-      </w:r>
+      </w:pPr>
     </w:p>
     <w:p>
       <w:pPr>
@@ -6626,8 +8187,7 @@
           <w:sz w:val="44"/>
           <w:szCs w:val="44"/>
         </w:rPr>
-        <w:lastRenderedPageBreak/>
-        <w:t>2.3.4. DESCRIPCIÓN DE PROCESOS</w:t>
+        <w:t>2.3.3. DESCRIPCIÓN DE ACTORES</w:t>
       </w:r>
     </w:p>
     <w:p>
@@ -6651,7 +8211,7 @@
           <w:sz w:val="44"/>
           <w:szCs w:val="44"/>
         </w:rPr>
-        <w:t xml:space="preserve">2.3.5. ENTORNO HARDWARE ACTUAL. </w:t>
+        <w:t>2.3.4. DESCRIPCIÓN DE PROCESOS</w:t>
       </w:r>
     </w:p>
     <w:p>
@@ -6675,6 +8235,31 @@
           <w:sz w:val="44"/>
           <w:szCs w:val="44"/>
         </w:rPr>
+        <w:t xml:space="preserve">2.3.5. ENTORNO HARDWARE ACTUAL. </w:t>
+      </w:r>
+    </w:p>
+    <w:p>
+      <w:pPr>
+        <w:pStyle w:val="NormalWeb"/>
+        <w:spacing w:before="0" w:beforeAutospacing="0" w:after="240" w:afterAutospacing="0" w:line="384" w:lineRule="atLeast"/>
+        <w:jc w:val="both"/>
+        <w:rPr>
+          <w:rFonts w:asciiTheme="minorHAnsi" w:hAnsiTheme="minorHAnsi" w:cs="Helvetica"/>
+          <w:b/>
+          <w:color w:val="333333"/>
+          <w:sz w:val="44"/>
+          <w:szCs w:val="44"/>
+        </w:rPr>
+      </w:pPr>
+      <w:r>
+        <w:rPr>
+          <w:rFonts w:asciiTheme="minorHAnsi" w:hAnsiTheme="minorHAnsi" w:cs="Helvetica"/>
+          <w:b/>
+          <w:color w:val="333333"/>
+          <w:sz w:val="44"/>
+          <w:szCs w:val="44"/>
+        </w:rPr>
+        <w:lastRenderedPageBreak/>
         <w:t>2.3.6. ENTORNO SOFTWARE ACTUAL.</w:t>
       </w:r>
     </w:p>
@@ -6879,7 +8464,31 @@
                 <w:szCs w:val="28"/>
                 <w:u w:val="single"/>
               </w:rPr>
-              <w:t>AP-001</w:t>
+              <w:t>AP</w:t>
+            </w:r>
+            <w:r>
+              <w:rPr>
+                <w:rFonts w:ascii="Calibri" w:hAnsi="Calibri"/>
+                <w:b/>
+                <w:bCs/>
+                <w:color w:val="3B3838" w:themeColor="background2" w:themeShade="40"/>
+                <w:sz w:val="28"/>
+                <w:szCs w:val="28"/>
+                <w:u w:val="single"/>
+              </w:rPr>
+              <w:t>P</w:t>
+            </w:r>
+            <w:r>
+              <w:rPr>
+                <w:rFonts w:ascii="Calibri" w:hAnsi="Calibri"/>
+                <w:b/>
+                <w:bCs/>
+                <w:color w:val="3B3838" w:themeColor="background2" w:themeShade="40"/>
+                <w:sz w:val="28"/>
+                <w:szCs w:val="28"/>
+                <w:u w:val="single"/>
+              </w:rPr>
+              <w:t>-001</w:t>
             </w:r>
           </w:p>
         </w:tc>
@@ -7298,7 +8907,31 @@
                 <w:szCs w:val="28"/>
                 <w:u w:val="single"/>
               </w:rPr>
-              <w:t>AP-002</w:t>
+              <w:t>A</w:t>
+            </w:r>
+            <w:r>
+              <w:rPr>
+                <w:rFonts w:ascii="Calibri" w:hAnsi="Calibri"/>
+                <w:b/>
+                <w:bCs/>
+                <w:color w:val="3B3838" w:themeColor="background2" w:themeShade="40"/>
+                <w:sz w:val="28"/>
+                <w:szCs w:val="28"/>
+                <w:u w:val="single"/>
+              </w:rPr>
+              <w:t>P</w:t>
+            </w:r>
+            <w:r>
+              <w:rPr>
+                <w:rFonts w:ascii="Calibri" w:hAnsi="Calibri"/>
+                <w:b/>
+                <w:bCs/>
+                <w:color w:val="3B3838" w:themeColor="background2" w:themeShade="40"/>
+                <w:sz w:val="28"/>
+                <w:szCs w:val="28"/>
+                <w:u w:val="single"/>
+              </w:rPr>
+              <w:t>P-002</w:t>
             </w:r>
           </w:p>
         </w:tc>
@@ -7468,6 +9101,7 @@
                 <w:color w:val="3B3838" w:themeColor="background2" w:themeShade="40"/>
                 <w:sz w:val="24"/>
               </w:rPr>
+              <w:lastRenderedPageBreak/>
               <w:t>DESCRIPCIÓN</w:t>
             </w:r>
           </w:p>
@@ -7764,7 +9398,31 @@
                 <w:szCs w:val="28"/>
                 <w:u w:val="single"/>
               </w:rPr>
-              <w:t>AN-001</w:t>
+              <w:t>AN</w:t>
+            </w:r>
+            <w:r>
+              <w:rPr>
+                <w:rFonts w:ascii="Calibri" w:hAnsi="Calibri"/>
+                <w:b/>
+                <w:bCs/>
+                <w:color w:val="3B3838" w:themeColor="background2" w:themeShade="40"/>
+                <w:sz w:val="28"/>
+                <w:szCs w:val="28"/>
+                <w:u w:val="single"/>
+              </w:rPr>
+              <w:t>P</w:t>
+            </w:r>
+            <w:r>
+              <w:rPr>
+                <w:rFonts w:ascii="Calibri" w:hAnsi="Calibri"/>
+                <w:b/>
+                <w:bCs/>
+                <w:color w:val="3B3838" w:themeColor="background2" w:themeShade="40"/>
+                <w:sz w:val="28"/>
+                <w:szCs w:val="28"/>
+                <w:u w:val="single"/>
+              </w:rPr>
+              <w:t>-001</w:t>
             </w:r>
           </w:p>
         </w:tc>
@@ -8162,7 +9820,19 @@
                 <w:szCs w:val="28"/>
                 <w:u w:val="single"/>
               </w:rPr>
-              <w:t>AP-002</w:t>
+              <w:t>ANP</w:t>
+            </w:r>
+            <w:r>
+              <w:rPr>
+                <w:rFonts w:ascii="Calibri" w:hAnsi="Calibri"/>
+                <w:b/>
+                <w:bCs/>
+                <w:color w:val="3B3838" w:themeColor="background2" w:themeShade="40"/>
+                <w:sz w:val="28"/>
+                <w:szCs w:val="28"/>
+                <w:u w:val="single"/>
+              </w:rPr>
+              <w:t>-002</w:t>
             </w:r>
           </w:p>
         </w:tc>
@@ -8412,7 +10082,6 @@
                 <w:color w:val="3B3838" w:themeColor="background2" w:themeShade="40"/>
                 <w:sz w:val="24"/>
               </w:rPr>
-              <w:lastRenderedPageBreak/>
               <w:t>COMENTARIOS</w:t>
             </w:r>
           </w:p>
@@ -8604,6 +10273,16 @@
         </w:rPr>
         <w:t>2.4.3. DESCRIPCIÓN DE ACTORES</w:t>
       </w:r>
+      <w:r>
+        <w:rPr>
+          <w:rFonts w:asciiTheme="minorHAnsi" w:hAnsiTheme="minorHAnsi" w:cs="Helvetica"/>
+          <w:b/>
+          <w:color w:val="333333"/>
+          <w:sz w:val="44"/>
+          <w:szCs w:val="44"/>
+        </w:rPr>
+        <w:t xml:space="preserve"> </w:t>
+      </w:r>
     </w:p>
     <w:p>
       <w:pPr>
@@ -8650,7 +10329,27 @@
           <w:sz w:val="44"/>
           <w:szCs w:val="44"/>
         </w:rPr>
-        <w:t xml:space="preserve">2.4.5. ENTORNO HARDWARE ACTUAL. </w:t>
+        <w:t xml:space="preserve">2.4.5. ENTORNO HARDWARE </w:t>
+      </w:r>
+      <w:r>
+        <w:rPr>
+          <w:rFonts w:asciiTheme="minorHAnsi" w:hAnsiTheme="minorHAnsi" w:cs="Helvetica"/>
+          <w:b/>
+          <w:color w:val="333333"/>
+          <w:sz w:val="44"/>
+          <w:szCs w:val="44"/>
+        </w:rPr>
+        <w:t>PROPUESTO</w:t>
+      </w:r>
+      <w:r>
+        <w:rPr>
+          <w:rFonts w:asciiTheme="minorHAnsi" w:hAnsiTheme="minorHAnsi" w:cs="Helvetica"/>
+          <w:b/>
+          <w:color w:val="333333"/>
+          <w:sz w:val="44"/>
+          <w:szCs w:val="44"/>
+        </w:rPr>
+        <w:t xml:space="preserve">. </w:t>
       </w:r>
     </w:p>
     <w:p>
@@ -8674,7 +10373,27 @@
           <w:sz w:val="44"/>
           <w:szCs w:val="44"/>
         </w:rPr>
-        <w:t>2.4.6. ENTORNO SOFTWARE ACTUAL.</w:t>
+        <w:t xml:space="preserve">2.4.6. ENTORNO </w:t>
+      </w:r>
+      <w:r>
+        <w:rPr>
+          <w:rFonts w:asciiTheme="minorHAnsi" w:hAnsiTheme="minorHAnsi" w:cs="Helvetica"/>
+          <w:b/>
+          <w:color w:val="333333"/>
+          <w:sz w:val="44"/>
+          <w:szCs w:val="44"/>
+        </w:rPr>
+        <w:t>SOFTWARE PROPUESTO</w:t>
+      </w:r>
+      <w:r>
+        <w:rPr>
+          <w:rFonts w:asciiTheme="minorHAnsi" w:hAnsiTheme="minorHAnsi" w:cs="Helvetica"/>
+          <w:b/>
+          <w:color w:val="333333"/>
+          <w:sz w:val="44"/>
+          <w:szCs w:val="44"/>
+        </w:rPr>
+        <w:t>.</w:t>
       </w:r>
     </w:p>
     <w:p>
@@ -8868,7 +10587,6 @@
           <w:sz w:val="44"/>
           <w:szCs w:val="44"/>
         </w:rPr>
-        <w:lastRenderedPageBreak/>
         <w:t>2.5</w:t>
       </w:r>
       <w:r>
@@ -8917,6 +10635,7 @@
           <w:szCs w:val="52"/>
           <w:shd w:val="clear" w:color="auto" w:fill="FFFFFF"/>
         </w:rPr>
+        <w:lastRenderedPageBreak/>
         <w:t>2.6. DESCRIPCIÓN DE LOS SUBSISTEMAS DEL SISTEMA A DESARROLLAR</w:t>
       </w:r>
     </w:p>
@@ -8959,6 +10678,674 @@
         <w:t>2.7. CATALOGO DE REQUERIMIENTOS DEL SISTEMA A DESARROLLAR</w:t>
       </w:r>
     </w:p>
+    <w:p>
+      <w:pPr>
+        <w:spacing w:after="0"/>
+        <w:jc w:val="center"/>
+        <w:rPr>
+          <w:rFonts w:cs="Helvetica"/>
+          <w:b/>
+          <w:color w:val="333333"/>
+          <w:sz w:val="52"/>
+          <w:szCs w:val="52"/>
+          <w:shd w:val="clear" w:color="auto" w:fill="FFFFFF"/>
+        </w:rPr>
+      </w:pPr>
+    </w:p>
+    <w:p>
+      <w:pPr>
+        <w:spacing w:after="0"/>
+        <w:jc w:val="both"/>
+        <w:rPr>
+          <w:rFonts w:cs="Helvetica"/>
+          <w:b/>
+          <w:color w:val="333333"/>
+          <w:sz w:val="44"/>
+          <w:szCs w:val="44"/>
+          <w:shd w:val="clear" w:color="auto" w:fill="FFFFFF"/>
+        </w:rPr>
+      </w:pPr>
+      <w:r>
+        <w:rPr>
+          <w:rFonts w:cs="Helvetica"/>
+          <w:b/>
+          <w:color w:val="333333"/>
+          <w:sz w:val="44"/>
+          <w:szCs w:val="44"/>
+          <w:shd w:val="clear" w:color="auto" w:fill="FFFFFF"/>
+        </w:rPr>
+        <w:t>2.7.1 REQUERIMENTOS GENERALES DEL SISTEMA</w:t>
+      </w:r>
+    </w:p>
+    <w:p>
+      <w:pPr>
+        <w:spacing w:after="0"/>
+        <w:jc w:val="both"/>
+        <w:rPr>
+          <w:rFonts w:cs="Helvetica"/>
+          <w:b/>
+          <w:color w:val="333333"/>
+          <w:sz w:val="44"/>
+          <w:szCs w:val="44"/>
+          <w:shd w:val="clear" w:color="auto" w:fill="FFFFFF"/>
+        </w:rPr>
+      </w:pPr>
+    </w:p>
+    <w:tbl>
+      <w:tblPr>
+        <w:tblStyle w:val="Cuadrculadetablaclara"/>
+        <w:tblW w:w="9076" w:type="dxa"/>
+        <w:tblLayout w:type="fixed"/>
+        <w:tblLook w:val="0000" w:firstRow="0" w:lastRow="0" w:firstColumn="0" w:lastColumn="0" w:noHBand="0" w:noVBand="0"/>
+      </w:tblPr>
+      <w:tblGrid>
+        <w:gridCol w:w="2070"/>
+        <w:gridCol w:w="7006"/>
+      </w:tblGrid>
+      <w:tr>
+        <w:trPr>
+          <w:trHeight w:hRule="exact" w:val="442"/>
+        </w:trPr>
+        <w:tc>
+          <w:tcPr>
+            <w:tcW w:w="2070" w:type="dxa"/>
+          </w:tcPr>
+          <w:p>
+            <w:pPr>
+              <w:pStyle w:val="TableContents"/>
+              <w:spacing w:before="57" w:after="57"/>
+              <w:rPr>
+                <w:rFonts w:ascii="Calibri" w:hAnsi="Calibri"/>
+                <w:b/>
+                <w:bCs/>
+                <w:sz w:val="24"/>
+              </w:rPr>
+            </w:pPr>
+            <w:r>
+              <w:rPr>
+                <w:rFonts w:ascii="Calibri" w:hAnsi="Calibri"/>
+                <w:b/>
+                <w:bCs/>
+                <w:sz w:val="24"/>
+              </w:rPr>
+              <w:t>REQF-001</w:t>
+            </w:r>
+          </w:p>
+        </w:tc>
+        <w:tc>
+          <w:tcPr>
+            <w:tcW w:w="7006" w:type="dxa"/>
+          </w:tcPr>
+          <w:p>
+            <w:pPr>
+              <w:pStyle w:val="TableContents"/>
+              <w:spacing w:before="57" w:after="57"/>
+              <w:rPr>
+                <w:rFonts w:ascii="Calibri" w:hAnsi="Calibri"/>
+                <w:iCs/>
+                <w:sz w:val="24"/>
+              </w:rPr>
+            </w:pPr>
+            <w:r>
+              <w:rPr>
+                <w:rFonts w:ascii="Calibri" w:hAnsi="Calibri"/>
+                <w:iCs/>
+                <w:sz w:val="24"/>
+              </w:rPr>
+              <w:t xml:space="preserve"> GESTIONAR CIRUCLACION</w:t>
+            </w:r>
+          </w:p>
+        </w:tc>
+      </w:tr>
+      <w:tr>
+        <w:trPr>
+          <w:trHeight w:hRule="exact" w:val="442"/>
+        </w:trPr>
+        <w:tc>
+          <w:tcPr>
+            <w:tcW w:w="2070" w:type="dxa"/>
+          </w:tcPr>
+          <w:p>
+            <w:pPr>
+              <w:pStyle w:val="TableContents"/>
+              <w:spacing w:before="57" w:after="57"/>
+              <w:rPr>
+                <w:rFonts w:ascii="Calibri" w:hAnsi="Calibri"/>
+                <w:b/>
+                <w:bCs/>
+                <w:sz w:val="24"/>
+              </w:rPr>
+            </w:pPr>
+            <w:r>
+              <w:rPr>
+                <w:rFonts w:ascii="Calibri" w:hAnsi="Calibri"/>
+                <w:b/>
+                <w:bCs/>
+                <w:sz w:val="24"/>
+              </w:rPr>
+              <w:t>VERSIÓN</w:t>
+            </w:r>
+          </w:p>
+        </w:tc>
+        <w:tc>
+          <w:tcPr>
+            <w:tcW w:w="7006" w:type="dxa"/>
+          </w:tcPr>
+          <w:p>
+            <w:pPr>
+              <w:pStyle w:val="TableContents"/>
+              <w:spacing w:before="57" w:after="57"/>
+              <w:rPr>
+                <w:rFonts w:ascii="Calibri" w:hAnsi="Calibri"/>
+                <w:iCs/>
+                <w:sz w:val="24"/>
+              </w:rPr>
+            </w:pPr>
+            <w:r>
+              <w:rPr>
+                <w:rFonts w:ascii="Calibri" w:hAnsi="Calibri"/>
+                <w:iCs/>
+                <w:sz w:val="24"/>
+              </w:rPr>
+              <w:t>0.0.1 (25/10/15</w:t>
+            </w:r>
+            <w:r>
+              <w:rPr>
+                <w:rFonts w:ascii="Calibri" w:hAnsi="Calibri"/>
+                <w:iCs/>
+                <w:sz w:val="24"/>
+              </w:rPr>
+              <w:t>)</w:t>
+            </w:r>
+          </w:p>
+        </w:tc>
+      </w:tr>
+      <w:tr>
+        <w:trPr>
+          <w:trHeight w:hRule="exact" w:val="1587"/>
+        </w:trPr>
+        <w:tc>
+          <w:tcPr>
+            <w:tcW w:w="2070" w:type="dxa"/>
+          </w:tcPr>
+          <w:p>
+            <w:pPr>
+              <w:pStyle w:val="TableContents"/>
+              <w:spacing w:before="57" w:after="57"/>
+              <w:rPr>
+                <w:rFonts w:ascii="Calibri" w:hAnsi="Calibri"/>
+                <w:b/>
+                <w:bCs/>
+                <w:sz w:val="24"/>
+              </w:rPr>
+            </w:pPr>
+            <w:r>
+              <w:rPr>
+                <w:rFonts w:ascii="Calibri" w:hAnsi="Calibri"/>
+                <w:b/>
+                <w:bCs/>
+                <w:sz w:val="24"/>
+              </w:rPr>
+              <w:t>DEPENDENCIAS</w:t>
+            </w:r>
+          </w:p>
+        </w:tc>
+        <w:tc>
+          <w:tcPr>
+            <w:tcW w:w="7006" w:type="dxa"/>
+          </w:tcPr>
+          <w:p>
+            <w:pPr>
+              <w:pStyle w:val="TableContents"/>
+              <w:numPr>
+                <w:ilvl w:val="0"/>
+                <w:numId w:val="16"/>
+              </w:numPr>
+              <w:spacing w:before="57" w:after="57"/>
+              <w:rPr>
+                <w:rFonts w:ascii="Calibri" w:hAnsi="Calibri"/>
+                <w:iCs/>
+                <w:sz w:val="24"/>
+              </w:rPr>
+            </w:pPr>
+            <w:r>
+              <w:rPr>
+                <w:rFonts w:ascii="Calibri" w:hAnsi="Calibri"/>
+                <w:iCs/>
+                <w:sz w:val="24"/>
+              </w:rPr>
+              <w:t>&lt;OBJETIVOS DE NEGOCIO DE LOS QUE DEPENDE&gt;</w:t>
+            </w:r>
+          </w:p>
+          <w:p>
+            <w:pPr>
+              <w:pStyle w:val="TableContents"/>
+              <w:numPr>
+                <w:ilvl w:val="0"/>
+                <w:numId w:val="15"/>
+              </w:numPr>
+              <w:spacing w:before="57" w:after="57"/>
+              <w:rPr>
+                <w:rFonts w:ascii="Calibri" w:hAnsi="Calibri"/>
+                <w:iCs/>
+                <w:sz w:val="24"/>
+              </w:rPr>
+            </w:pPr>
+            <w:r>
+              <w:rPr>
+                <w:rFonts w:ascii="Calibri" w:hAnsi="Calibri"/>
+                <w:iCs/>
+                <w:sz w:val="24"/>
+              </w:rPr>
+              <w:t>&lt;REQUISITO GENERAL PADRE, SI LO TIENE&gt;(PADRE)</w:t>
+            </w:r>
+          </w:p>
+          <w:p>
+            <w:pPr>
+              <w:pStyle w:val="TableContents"/>
+              <w:numPr>
+                <w:ilvl w:val="0"/>
+                <w:numId w:val="15"/>
+              </w:numPr>
+              <w:spacing w:before="57" w:after="57"/>
+              <w:rPr>
+                <w:rFonts w:ascii="Calibri" w:hAnsi="Calibri"/>
+                <w:iCs/>
+                <w:sz w:val="24"/>
+              </w:rPr>
+            </w:pPr>
+            <w:r>
+              <w:rPr>
+                <w:rFonts w:ascii="Calibri" w:hAnsi="Calibri"/>
+                <w:iCs/>
+                <w:sz w:val="24"/>
+              </w:rPr>
+              <w:t>&lt;OTROS REQUISITOS GENERALES DE LOS QUE DEPENDA&gt;</w:t>
+            </w:r>
+          </w:p>
+          <w:p>
+            <w:pPr>
+              <w:pStyle w:val="TableContents"/>
+              <w:numPr>
+                <w:ilvl w:val="0"/>
+                <w:numId w:val="15"/>
+              </w:numPr>
+              <w:spacing w:before="57" w:after="57"/>
+              <w:rPr>
+                <w:rFonts w:ascii="Calibri" w:hAnsi="Calibri"/>
+                <w:iCs/>
+                <w:sz w:val="24"/>
+              </w:rPr>
+            </w:pPr>
+            <w:r>
+              <w:rPr>
+                <w:rFonts w:ascii="Calibri" w:hAnsi="Calibri"/>
+                <w:iCs/>
+                <w:sz w:val="24"/>
+              </w:rPr>
+              <w:t>...</w:t>
+            </w:r>
+          </w:p>
+        </w:tc>
+      </w:tr>
+      <w:tr>
+        <w:trPr>
+          <w:trHeight w:hRule="exact" w:val="664"/>
+        </w:trPr>
+        <w:tc>
+          <w:tcPr>
+            <w:tcW w:w="2070" w:type="dxa"/>
+          </w:tcPr>
+          <w:p>
+            <w:pPr>
+              <w:pStyle w:val="TableContents"/>
+              <w:spacing w:before="57" w:after="57"/>
+              <w:rPr>
+                <w:rFonts w:ascii="Calibri" w:hAnsi="Calibri"/>
+                <w:b/>
+                <w:bCs/>
+                <w:sz w:val="24"/>
+              </w:rPr>
+            </w:pPr>
+            <w:r>
+              <w:rPr>
+                <w:rFonts w:ascii="Calibri" w:hAnsi="Calibri"/>
+                <w:b/>
+                <w:bCs/>
+                <w:sz w:val="24"/>
+              </w:rPr>
+              <w:t>DESCRIPCIÓN</w:t>
+            </w:r>
+          </w:p>
+        </w:tc>
+        <w:tc>
+          <w:tcPr>
+            <w:tcW w:w="7006" w:type="dxa"/>
+          </w:tcPr>
+          <w:p>
+            <w:pPr>
+              <w:pStyle w:val="TableContents"/>
+              <w:spacing w:before="57" w:after="57"/>
+              <w:rPr>
+                <w:rFonts w:ascii="Calibri" w:hAnsi="Calibri"/>
+                <w:iCs/>
+                <w:sz w:val="24"/>
+              </w:rPr>
+            </w:pPr>
+            <w:r>
+              <w:rPr>
+                <w:rFonts w:ascii="Calibri" w:hAnsi="Calibri"/>
+                <w:iCs/>
+                <w:sz w:val="24"/>
+              </w:rPr>
+              <w:t>EL SISTEMA DEBERÁ  &lt;DESCRIPCIÓN DEL REQUISITO GENERAL DEL SISTEMA&gt;</w:t>
+            </w:r>
+          </w:p>
+        </w:tc>
+      </w:tr>
+      <w:tr>
+        <w:trPr>
+          <w:trHeight w:hRule="exact" w:val="794"/>
+        </w:trPr>
+        <w:tc>
+          <w:tcPr>
+            <w:tcW w:w="2070" w:type="dxa"/>
+          </w:tcPr>
+          <w:p>
+            <w:pPr>
+              <w:pStyle w:val="TableContents"/>
+              <w:spacing w:before="57" w:after="57"/>
+              <w:rPr>
+                <w:rFonts w:ascii="Calibri" w:hAnsi="Calibri"/>
+                <w:b/>
+                <w:bCs/>
+                <w:sz w:val="24"/>
+              </w:rPr>
+            </w:pPr>
+            <w:r>
+              <w:rPr>
+                <w:rFonts w:ascii="Calibri" w:hAnsi="Calibri"/>
+                <w:b/>
+                <w:bCs/>
+                <w:sz w:val="24"/>
+              </w:rPr>
+              <w:t>REQUISITOS HIJOS</w:t>
+            </w:r>
+          </w:p>
+        </w:tc>
+        <w:tc>
+          <w:tcPr>
+            <w:tcW w:w="7006" w:type="dxa"/>
+          </w:tcPr>
+          <w:p>
+            <w:pPr>
+              <w:pStyle w:val="TableContents"/>
+              <w:numPr>
+                <w:ilvl w:val="0"/>
+                <w:numId w:val="17"/>
+              </w:numPr>
+              <w:spacing w:before="57" w:after="57"/>
+              <w:rPr>
+                <w:rFonts w:ascii="Calibri" w:hAnsi="Calibri"/>
+                <w:iCs/>
+                <w:sz w:val="24"/>
+              </w:rPr>
+            </w:pPr>
+            <w:r>
+              <w:rPr>
+                <w:rFonts w:ascii="Calibri" w:hAnsi="Calibri"/>
+                <w:iCs/>
+                <w:sz w:val="24"/>
+              </w:rPr>
+              <w:t>&lt;REQUISITOS GENERALES HIJOS, SI LO TIENE&gt;</w:t>
+            </w:r>
+          </w:p>
+          <w:p>
+            <w:pPr>
+              <w:pStyle w:val="TableContents"/>
+              <w:numPr>
+                <w:ilvl w:val="0"/>
+                <w:numId w:val="17"/>
+              </w:numPr>
+              <w:spacing w:before="57" w:after="57"/>
+              <w:rPr>
+                <w:rFonts w:ascii="Calibri" w:hAnsi="Calibri"/>
+                <w:iCs/>
+                <w:sz w:val="24"/>
+              </w:rPr>
+            </w:pPr>
+            <w:r>
+              <w:rPr>
+                <w:rFonts w:ascii="Calibri" w:hAnsi="Calibri"/>
+                <w:iCs/>
+                <w:sz w:val="24"/>
+              </w:rPr>
+              <w:t>...</w:t>
+            </w:r>
+          </w:p>
+        </w:tc>
+      </w:tr>
+      <w:tr>
+        <w:trPr>
+          <w:trHeight w:hRule="exact" w:val="442"/>
+        </w:trPr>
+        <w:tc>
+          <w:tcPr>
+            <w:tcW w:w="2070" w:type="dxa"/>
+          </w:tcPr>
+          <w:p>
+            <w:pPr>
+              <w:pStyle w:val="TableContents"/>
+              <w:spacing w:before="57" w:after="57"/>
+              <w:rPr>
+                <w:rFonts w:ascii="Calibri" w:hAnsi="Calibri"/>
+                <w:b/>
+                <w:bCs/>
+                <w:sz w:val="24"/>
+              </w:rPr>
+            </w:pPr>
+            <w:r>
+              <w:rPr>
+                <w:rFonts w:ascii="Calibri" w:hAnsi="Calibri"/>
+                <w:b/>
+                <w:bCs/>
+                <w:sz w:val="24"/>
+              </w:rPr>
+              <w:t>[IMPORTANCIA]</w:t>
+            </w:r>
+          </w:p>
+        </w:tc>
+        <w:tc>
+          <w:tcPr>
+            <w:tcW w:w="7006" w:type="dxa"/>
+          </w:tcPr>
+          <w:p>
+            <w:pPr>
+              <w:pStyle w:val="TableContents"/>
+              <w:spacing w:before="57" w:after="57"/>
+              <w:rPr>
+                <w:rFonts w:ascii="Calibri" w:hAnsi="Calibri"/>
+                <w:iCs/>
+                <w:sz w:val="24"/>
+              </w:rPr>
+            </w:pPr>
+            <w:r>
+              <w:rPr>
+                <w:rFonts w:ascii="Calibri" w:hAnsi="Calibri"/>
+                <w:iCs/>
+                <w:sz w:val="24"/>
+              </w:rPr>
+              <w:t>&lt;IMPORTANCIA DEL REQUISITO PARA EL CLIENTE&gt;</w:t>
+            </w:r>
+          </w:p>
+        </w:tc>
+      </w:tr>
+      <w:tr>
+        <w:trPr>
+          <w:trHeight w:hRule="exact" w:val="442"/>
+        </w:trPr>
+        <w:tc>
+          <w:tcPr>
+            <w:tcW w:w="2070" w:type="dxa"/>
+          </w:tcPr>
+          <w:p>
+            <w:pPr>
+              <w:pStyle w:val="TableContents"/>
+              <w:spacing w:before="57" w:after="57"/>
+              <w:rPr>
+                <w:rFonts w:ascii="Calibri" w:hAnsi="Calibri"/>
+                <w:b/>
+                <w:bCs/>
+                <w:sz w:val="24"/>
+              </w:rPr>
+            </w:pPr>
+            <w:r>
+              <w:rPr>
+                <w:rFonts w:ascii="Calibri" w:hAnsi="Calibri"/>
+                <w:b/>
+                <w:bCs/>
+                <w:sz w:val="24"/>
+              </w:rPr>
+              <w:t>[PRIORIDAD]</w:t>
+            </w:r>
+          </w:p>
+        </w:tc>
+        <w:tc>
+          <w:tcPr>
+            <w:tcW w:w="7006" w:type="dxa"/>
+          </w:tcPr>
+          <w:p>
+            <w:pPr>
+              <w:pStyle w:val="TableContents"/>
+              <w:spacing w:before="57" w:after="57"/>
+              <w:rPr>
+                <w:rFonts w:ascii="Calibri" w:hAnsi="Calibri"/>
+                <w:iCs/>
+                <w:sz w:val="24"/>
+              </w:rPr>
+            </w:pPr>
+            <w:r>
+              <w:rPr>
+                <w:rFonts w:ascii="Calibri" w:hAnsi="Calibri"/>
+                <w:iCs/>
+                <w:sz w:val="24"/>
+              </w:rPr>
+              <w:t>&lt;PRIORIDAD DEL REQUISITO PARA LA DIRECCIÓN DEL PROYECTO&gt;</w:t>
+            </w:r>
+          </w:p>
+        </w:tc>
+      </w:tr>
+      <w:tr>
+        <w:trPr>
+          <w:trHeight w:hRule="exact" w:val="692"/>
+        </w:trPr>
+        <w:tc>
+          <w:tcPr>
+            <w:tcW w:w="2070" w:type="dxa"/>
+          </w:tcPr>
+          <w:p>
+            <w:pPr>
+              <w:pStyle w:val="TableContents"/>
+              <w:spacing w:before="57" w:after="57"/>
+              <w:rPr>
+                <w:rFonts w:ascii="Calibri" w:hAnsi="Calibri"/>
+                <w:b/>
+                <w:bCs/>
+                <w:sz w:val="24"/>
+              </w:rPr>
+            </w:pPr>
+            <w:r>
+              <w:rPr>
+                <w:rFonts w:ascii="Calibri" w:hAnsi="Calibri"/>
+                <w:b/>
+                <w:bCs/>
+                <w:sz w:val="24"/>
+              </w:rPr>
+              <w:t>[ESTADO]</w:t>
+            </w:r>
+          </w:p>
+        </w:tc>
+        <w:tc>
+          <w:tcPr>
+            <w:tcW w:w="7006" w:type="dxa"/>
+          </w:tcPr>
+          <w:p>
+            <w:pPr>
+              <w:pStyle w:val="TableContents"/>
+              <w:spacing w:before="57" w:after="57"/>
+              <w:rPr>
+                <w:rFonts w:ascii="Calibri" w:hAnsi="Calibri"/>
+                <w:iCs/>
+                <w:sz w:val="24"/>
+              </w:rPr>
+            </w:pPr>
+            <w:r>
+              <w:rPr>
+                <w:rFonts w:ascii="Calibri" w:hAnsi="Calibri"/>
+                <w:iCs/>
+                <w:sz w:val="24"/>
+              </w:rPr>
+              <w:t>&lt;ESTADO DEL REQUISITO SEGÚN EL CICLO DE VIDA ADOPTADO POR EL PROYECTO&gt;</w:t>
+            </w:r>
+          </w:p>
+        </w:tc>
+      </w:tr>
+      <w:tr>
+        <w:trPr>
+          <w:trHeight w:hRule="exact" w:val="442"/>
+        </w:trPr>
+        <w:tc>
+          <w:tcPr>
+            <w:tcW w:w="2070" w:type="dxa"/>
+          </w:tcPr>
+          <w:p>
+            <w:pPr>
+              <w:pStyle w:val="TableContents"/>
+              <w:spacing w:before="57" w:after="57"/>
+              <w:rPr>
+                <w:rFonts w:ascii="Calibri" w:hAnsi="Calibri"/>
+                <w:b/>
+                <w:bCs/>
+                <w:sz w:val="24"/>
+              </w:rPr>
+            </w:pPr>
+            <w:r>
+              <w:rPr>
+                <w:rFonts w:ascii="Calibri" w:hAnsi="Calibri"/>
+                <w:b/>
+                <w:bCs/>
+                <w:sz w:val="24"/>
+              </w:rPr>
+              <w:t>COMENTARIOS</w:t>
+            </w:r>
+          </w:p>
+        </w:tc>
+        <w:tc>
+          <w:tcPr>
+            <w:tcW w:w="7006" w:type="dxa"/>
+          </w:tcPr>
+          <w:p>
+            <w:pPr>
+              <w:pStyle w:val="TableContents"/>
+              <w:spacing w:before="57" w:after="57"/>
+              <w:rPr>
+                <w:rFonts w:ascii="Calibri" w:hAnsi="Calibri"/>
+                <w:iCs/>
+                <w:sz w:val="24"/>
+              </w:rPr>
+            </w:pPr>
+            <w:r>
+              <w:rPr>
+                <w:rFonts w:ascii="Calibri" w:hAnsi="Calibri"/>
+                <w:iCs/>
+                <w:sz w:val="24"/>
+              </w:rPr>
+              <w:t>&lt;COMENTARIOS ADICIONALES SOBRE EL REQUISITO GENERAL&gt;</w:t>
+            </w:r>
+          </w:p>
+        </w:tc>
+      </w:tr>
+    </w:tbl>
     <w:p>
       <w:pPr>
         <w:pStyle w:val="NormalWeb"/>
@@ -9686,6 +12073,83 @@
     </w:lvl>
   </w:abstractNum>
   <w:abstractNum w:abstractNumId="5">
+    <w:nsid w:val="349507E8"/>
+    <w:multiLevelType w:val="multilevel"/>
+    <w:tmpl w:val="F28C8AA4"/>
+    <w:lvl w:ilvl="0">
+      <w:numFmt w:val="bullet"/>
+      <w:lvlText w:val="•"/>
+      <w:lvlJc w:val="left"/>
+      <w:rPr>
+        <w:rFonts w:ascii="OpenSymbol" w:eastAsia="OpenSymbol" w:hAnsi="OpenSymbol" w:cs="OpenSymbol"/>
+      </w:rPr>
+    </w:lvl>
+    <w:lvl w:ilvl="1">
+      <w:numFmt w:val="bullet"/>
+      <w:lvlText w:val="◦"/>
+      <w:lvlJc w:val="left"/>
+      <w:rPr>
+        <w:rFonts w:ascii="OpenSymbol" w:eastAsia="OpenSymbol" w:hAnsi="OpenSymbol" w:cs="OpenSymbol"/>
+      </w:rPr>
+    </w:lvl>
+    <w:lvl w:ilvl="2">
+      <w:numFmt w:val="bullet"/>
+      <w:lvlText w:val="▪"/>
+      <w:lvlJc w:val="left"/>
+      <w:rPr>
+        <w:rFonts w:ascii="OpenSymbol" w:eastAsia="OpenSymbol" w:hAnsi="OpenSymbol" w:cs="OpenSymbol"/>
+      </w:rPr>
+    </w:lvl>
+    <w:lvl w:ilvl="3">
+      <w:numFmt w:val="bullet"/>
+      <w:lvlText w:val="•"/>
+      <w:lvlJc w:val="left"/>
+      <w:rPr>
+        <w:rFonts w:ascii="OpenSymbol" w:eastAsia="OpenSymbol" w:hAnsi="OpenSymbol" w:cs="OpenSymbol"/>
+      </w:rPr>
+    </w:lvl>
+    <w:lvl w:ilvl="4">
+      <w:numFmt w:val="bullet"/>
+      <w:lvlText w:val="◦"/>
+      <w:lvlJc w:val="left"/>
+      <w:rPr>
+        <w:rFonts w:ascii="OpenSymbol" w:eastAsia="OpenSymbol" w:hAnsi="OpenSymbol" w:cs="OpenSymbol"/>
+      </w:rPr>
+    </w:lvl>
+    <w:lvl w:ilvl="5">
+      <w:numFmt w:val="bullet"/>
+      <w:lvlText w:val="▪"/>
+      <w:lvlJc w:val="left"/>
+      <w:rPr>
+        <w:rFonts w:ascii="OpenSymbol" w:eastAsia="OpenSymbol" w:hAnsi="OpenSymbol" w:cs="OpenSymbol"/>
+      </w:rPr>
+    </w:lvl>
+    <w:lvl w:ilvl="6">
+      <w:numFmt w:val="bullet"/>
+      <w:lvlText w:val="•"/>
+      <w:lvlJc w:val="left"/>
+      <w:rPr>
+        <w:rFonts w:ascii="OpenSymbol" w:eastAsia="OpenSymbol" w:hAnsi="OpenSymbol" w:cs="OpenSymbol"/>
+      </w:rPr>
+    </w:lvl>
+    <w:lvl w:ilvl="7">
+      <w:numFmt w:val="bullet"/>
+      <w:lvlText w:val="◦"/>
+      <w:lvlJc w:val="left"/>
+      <w:rPr>
+        <w:rFonts w:ascii="OpenSymbol" w:eastAsia="OpenSymbol" w:hAnsi="OpenSymbol" w:cs="OpenSymbol"/>
+      </w:rPr>
+    </w:lvl>
+    <w:lvl w:ilvl="8">
+      <w:numFmt w:val="bullet"/>
+      <w:lvlText w:val="▪"/>
+      <w:lvlJc w:val="left"/>
+      <w:rPr>
+        <w:rFonts w:ascii="OpenSymbol" w:eastAsia="OpenSymbol" w:hAnsi="OpenSymbol" w:cs="OpenSymbol"/>
+      </w:rPr>
+    </w:lvl>
+  </w:abstractNum>
+  <w:abstractNum w:abstractNumId="6">
     <w:nsid w:val="4416360D"/>
     <w:multiLevelType w:val="hybridMultilevel"/>
     <w:tmpl w:val="3BFCBEE6"/>
@@ -9774,7 +12238,84 @@
       </w:pPr>
     </w:lvl>
   </w:abstractNum>
-  <w:abstractNum w:abstractNumId="6">
+  <w:abstractNum w:abstractNumId="7">
+    <w:nsid w:val="452A12B6"/>
+    <w:multiLevelType w:val="multilevel"/>
+    <w:tmpl w:val="F9246464"/>
+    <w:lvl w:ilvl="0">
+      <w:numFmt w:val="bullet"/>
+      <w:lvlText w:val="•"/>
+      <w:lvlJc w:val="left"/>
+      <w:rPr>
+        <w:rFonts w:ascii="OpenSymbol" w:eastAsia="OpenSymbol" w:hAnsi="OpenSymbol" w:cs="OpenSymbol"/>
+      </w:rPr>
+    </w:lvl>
+    <w:lvl w:ilvl="1">
+      <w:numFmt w:val="bullet"/>
+      <w:lvlText w:val="◦"/>
+      <w:lvlJc w:val="left"/>
+      <w:rPr>
+        <w:rFonts w:ascii="OpenSymbol" w:eastAsia="OpenSymbol" w:hAnsi="OpenSymbol" w:cs="OpenSymbol"/>
+      </w:rPr>
+    </w:lvl>
+    <w:lvl w:ilvl="2">
+      <w:numFmt w:val="bullet"/>
+      <w:lvlText w:val="▪"/>
+      <w:lvlJc w:val="left"/>
+      <w:rPr>
+        <w:rFonts w:ascii="OpenSymbol" w:eastAsia="OpenSymbol" w:hAnsi="OpenSymbol" w:cs="OpenSymbol"/>
+      </w:rPr>
+    </w:lvl>
+    <w:lvl w:ilvl="3">
+      <w:numFmt w:val="bullet"/>
+      <w:lvlText w:val="•"/>
+      <w:lvlJc w:val="left"/>
+      <w:rPr>
+        <w:rFonts w:ascii="OpenSymbol" w:eastAsia="OpenSymbol" w:hAnsi="OpenSymbol" w:cs="OpenSymbol"/>
+      </w:rPr>
+    </w:lvl>
+    <w:lvl w:ilvl="4">
+      <w:numFmt w:val="bullet"/>
+      <w:lvlText w:val="◦"/>
+      <w:lvlJc w:val="left"/>
+      <w:rPr>
+        <w:rFonts w:ascii="OpenSymbol" w:eastAsia="OpenSymbol" w:hAnsi="OpenSymbol" w:cs="OpenSymbol"/>
+      </w:rPr>
+    </w:lvl>
+    <w:lvl w:ilvl="5">
+      <w:numFmt w:val="bullet"/>
+      <w:lvlText w:val="▪"/>
+      <w:lvlJc w:val="left"/>
+      <w:rPr>
+        <w:rFonts w:ascii="OpenSymbol" w:eastAsia="OpenSymbol" w:hAnsi="OpenSymbol" w:cs="OpenSymbol"/>
+      </w:rPr>
+    </w:lvl>
+    <w:lvl w:ilvl="6">
+      <w:numFmt w:val="bullet"/>
+      <w:lvlText w:val="•"/>
+      <w:lvlJc w:val="left"/>
+      <w:rPr>
+        <w:rFonts w:ascii="OpenSymbol" w:eastAsia="OpenSymbol" w:hAnsi="OpenSymbol" w:cs="OpenSymbol"/>
+      </w:rPr>
+    </w:lvl>
+    <w:lvl w:ilvl="7">
+      <w:numFmt w:val="bullet"/>
+      <w:lvlText w:val="◦"/>
+      <w:lvlJc w:val="left"/>
+      <w:rPr>
+        <w:rFonts w:ascii="OpenSymbol" w:eastAsia="OpenSymbol" w:hAnsi="OpenSymbol" w:cs="OpenSymbol"/>
+      </w:rPr>
+    </w:lvl>
+    <w:lvl w:ilvl="8">
+      <w:numFmt w:val="bullet"/>
+      <w:lvlText w:val="▪"/>
+      <w:lvlJc w:val="left"/>
+      <w:rPr>
+        <w:rFonts w:ascii="OpenSymbol" w:eastAsia="OpenSymbol" w:hAnsi="OpenSymbol" w:cs="OpenSymbol"/>
+      </w:rPr>
+    </w:lvl>
+  </w:abstractNum>
+  <w:abstractNum w:abstractNumId="8">
     <w:nsid w:val="47DC00B5"/>
     <w:multiLevelType w:val="multilevel"/>
     <w:tmpl w:val="B3266AD6"/>
@@ -9896,7 +12437,7 @@
       </w:rPr>
     </w:lvl>
   </w:abstractNum>
-  <w:abstractNum w:abstractNumId="7">
+  <w:abstractNum w:abstractNumId="9">
     <w:nsid w:val="52F82937"/>
     <w:multiLevelType w:val="multilevel"/>
     <w:tmpl w:val="7E2009DC"/>
@@ -10018,7 +12559,7 @@
       </w:rPr>
     </w:lvl>
   </w:abstractNum>
-  <w:abstractNum w:abstractNumId="8">
+  <w:abstractNum w:abstractNumId="10">
     <w:nsid w:val="574004A8"/>
     <w:multiLevelType w:val="multilevel"/>
     <w:tmpl w:val="A54605D6"/>
@@ -10131,7 +12672,7 @@
       </w:rPr>
     </w:lvl>
   </w:abstractNum>
-  <w:abstractNum w:abstractNumId="9">
+  <w:abstractNum w:abstractNumId="11">
     <w:nsid w:val="5B0D4FA1"/>
     <w:multiLevelType w:val="multilevel"/>
     <w:tmpl w:val="1854D4EE"/>
@@ -10280,7 +12821,7 @@
       </w:rPr>
     </w:lvl>
   </w:abstractNum>
-  <w:abstractNum w:abstractNumId="10">
+  <w:abstractNum w:abstractNumId="12">
     <w:nsid w:val="5B4D52C4"/>
     <w:multiLevelType w:val="hybridMultilevel"/>
     <w:tmpl w:val="D84EE380"/>
@@ -10393,7 +12934,7 @@
       </w:rPr>
     </w:lvl>
   </w:abstractNum>
-  <w:abstractNum w:abstractNumId="11">
+  <w:abstractNum w:abstractNumId="13">
     <w:nsid w:val="5BF87110"/>
     <w:multiLevelType w:val="hybridMultilevel"/>
     <w:tmpl w:val="A17A5FF8"/>
@@ -10506,7 +13047,7 @@
       </w:rPr>
     </w:lvl>
   </w:abstractNum>
-  <w:abstractNum w:abstractNumId="12">
+  <w:abstractNum w:abstractNumId="14">
     <w:nsid w:val="67B43C08"/>
     <w:multiLevelType w:val="hybridMultilevel"/>
     <w:tmpl w:val="733A066A"/>
@@ -10619,7 +13160,7 @@
       </w:rPr>
     </w:lvl>
   </w:abstractNum>
-  <w:abstractNum w:abstractNumId="13">
+  <w:abstractNum w:abstractNumId="15">
     <w:nsid w:val="6E0D45DB"/>
     <w:multiLevelType w:val="multilevel"/>
     <w:tmpl w:val="5B60F2B8"/>
@@ -10749,46 +13290,58 @@
     </w:lvl>
   </w:abstractNum>
   <w:num w:numId="1">
-    <w:abstractNumId w:val="12"/>
+    <w:abstractNumId w:val="14"/>
   </w:num>
   <w:num w:numId="2">
-    <w:abstractNumId w:val="9"/>
+    <w:abstractNumId w:val="11"/>
   </w:num>
   <w:num w:numId="3">
-    <w:abstractNumId w:val="10"/>
+    <w:abstractNumId w:val="12"/>
   </w:num>
   <w:num w:numId="4">
     <w:abstractNumId w:val="0"/>
   </w:num>
   <w:num w:numId="5">
-    <w:abstractNumId w:val="13"/>
+    <w:abstractNumId w:val="15"/>
   </w:num>
   <w:num w:numId="6">
     <w:abstractNumId w:val="4"/>
   </w:num>
   <w:num w:numId="7">
-    <w:abstractNumId w:val="11"/>
+    <w:abstractNumId w:val="13"/>
   </w:num>
   <w:num w:numId="8">
     <w:abstractNumId w:val="3"/>
   </w:num>
   <w:num w:numId="9">
-    <w:abstractNumId w:val="5"/>
+    <w:abstractNumId w:val="6"/>
   </w:num>
   <w:num w:numId="10">
     <w:abstractNumId w:val="1"/>
   </w:num>
   <w:num w:numId="11">
-    <w:abstractNumId w:val="8"/>
+    <w:abstractNumId w:val="10"/>
   </w:num>
   <w:num w:numId="12">
     <w:abstractNumId w:val="2"/>
   </w:num>
   <w:num w:numId="13">
-    <w:abstractNumId w:val="7"/>
+    <w:abstractNumId w:val="9"/>
   </w:num>
   <w:num w:numId="14">
-    <w:abstractNumId w:val="6"/>
+    <w:abstractNumId w:val="8"/>
+  </w:num>
+  <w:num w:numId="15">
+    <w:abstractNumId w:val="5"/>
+  </w:num>
+  <w:num w:numId="16">
+    <w:abstractNumId w:val="5"/>
+    <w:lvlOverride w:ilvl="0">
+      <w:startOverride w:val="1"/>
+    </w:lvlOverride>
+  </w:num>
+  <w:num w:numId="17">
+    <w:abstractNumId w:val="7"/>
   </w:num>
 </w:numbering>
 </file>
@@ -11401,6 +13954,132 @@
       <w:u w:val="single"/>
     </w:rPr>
   </w:style>
+  <w:style w:type="table" w:styleId="Tablanormal3">
+    <w:name w:val="Plain Table 3"/>
+    <w:basedOn w:val="Tablanormal"/>
+    <w:uiPriority w:val="43"/>
+    <w:rsid w:val="00583AA5"/>
+    <w:pPr>
+      <w:spacing w:after="0" w:line="240" w:lineRule="auto"/>
+    </w:pPr>
+    <w:tblPr>
+      <w:tblStyleRowBandSize w:val="1"/>
+      <w:tblStyleColBandSize w:val="1"/>
+      <w:tblInd w:w="0" w:type="dxa"/>
+      <w:tblCellMar>
+        <w:top w:w="0" w:type="dxa"/>
+        <w:left w:w="108" w:type="dxa"/>
+        <w:bottom w:w="0" w:type="dxa"/>
+        <w:right w:w="108" w:type="dxa"/>
+      </w:tblCellMar>
+    </w:tblPr>
+    <w:tblStylePr w:type="firstRow">
+      <w:rPr>
+        <w:b/>
+        <w:bCs/>
+        <w:caps/>
+      </w:rPr>
+      <w:tblPr/>
+      <w:tcPr>
+        <w:tcBorders>
+          <w:bottom w:val="single" w:sz="4" w:space="0" w:color="7F7F7F" w:themeColor="text1" w:themeTint="80"/>
+        </w:tcBorders>
+      </w:tcPr>
+    </w:tblStylePr>
+    <w:tblStylePr w:type="lastRow">
+      <w:rPr>
+        <w:b/>
+        <w:bCs/>
+        <w:caps/>
+      </w:rPr>
+      <w:tblPr/>
+      <w:tcPr>
+        <w:tcBorders>
+          <w:top w:val="nil"/>
+        </w:tcBorders>
+      </w:tcPr>
+    </w:tblStylePr>
+    <w:tblStylePr w:type="firstCol">
+      <w:rPr>
+        <w:b/>
+        <w:bCs/>
+        <w:caps/>
+      </w:rPr>
+      <w:tblPr/>
+      <w:tcPr>
+        <w:tcBorders>
+          <w:right w:val="single" w:sz="4" w:space="0" w:color="7F7F7F" w:themeColor="text1" w:themeTint="80"/>
+        </w:tcBorders>
+      </w:tcPr>
+    </w:tblStylePr>
+    <w:tblStylePr w:type="lastCol">
+      <w:rPr>
+        <w:b/>
+        <w:bCs/>
+        <w:caps/>
+      </w:rPr>
+      <w:tblPr/>
+      <w:tcPr>
+        <w:tcBorders>
+          <w:left w:val="nil"/>
+        </w:tcBorders>
+      </w:tcPr>
+    </w:tblStylePr>
+    <w:tblStylePr w:type="band1Vert">
+      <w:tblPr/>
+      <w:tcPr>
+        <w:shd w:val="clear" w:color="auto" w:fill="F2F2F2" w:themeFill="background1" w:themeFillShade="F2"/>
+      </w:tcPr>
+    </w:tblStylePr>
+    <w:tblStylePr w:type="band1Horz">
+      <w:tblPr/>
+      <w:tcPr>
+        <w:shd w:val="clear" w:color="auto" w:fill="F2F2F2" w:themeFill="background1" w:themeFillShade="F2"/>
+      </w:tcPr>
+    </w:tblStylePr>
+    <w:tblStylePr w:type="neCell">
+      <w:tblPr/>
+      <w:tcPr>
+        <w:tcBorders>
+          <w:left w:val="nil"/>
+        </w:tcBorders>
+      </w:tcPr>
+    </w:tblStylePr>
+    <w:tblStylePr w:type="nwCell">
+      <w:tblPr/>
+      <w:tcPr>
+        <w:tcBorders>
+          <w:right w:val="nil"/>
+        </w:tcBorders>
+      </w:tcPr>
+    </w:tblStylePr>
+  </w:style>
+  <w:style w:type="table" w:styleId="Cuadrculadetablaclara">
+    <w:name w:val="Grid Table Light"/>
+    <w:basedOn w:val="Tablanormal"/>
+    <w:uiPriority w:val="40"/>
+    <w:rsid w:val="00583AA5"/>
+    <w:pPr>
+      <w:spacing w:after="0" w:line="240" w:lineRule="auto"/>
+    </w:pPr>
+    <w:tblPr>
+      <w:tblInd w:w="0" w:type="dxa"/>
+      <w:tblBorders>
+        <w:top w:val="single" w:sz="4" w:space="0" w:color="BFBFBF" w:themeColor="background1" w:themeShade="BF"/>
+        <w:left w:val="single" w:sz="4" w:space="0" w:color="BFBFBF" w:themeColor="background1" w:themeShade="BF"/>
+        <w:bottom w:val="single" w:sz="4" w:space="0" w:color="BFBFBF" w:themeColor="background1" w:themeShade="BF"/>
+        <w:right w:val="single" w:sz="4" w:space="0" w:color="BFBFBF" w:themeColor="background1" w:themeShade="BF"/>
+        <w:insideH w:val="single" w:sz="4" w:space="0" w:color="BFBFBF" w:themeColor="background1" w:themeShade="BF"/>
+        <w:insideV w:val="single" w:sz="4" w:space="0" w:color="BFBFBF" w:themeColor="background1" w:themeShade="BF"/>
+      </w:tblBorders>
+      <w:tblCellMar>
+        <w:top w:w="0" w:type="dxa"/>
+        <w:left w:w="108" w:type="dxa"/>
+        <w:bottom w:w="0" w:type="dxa"/>
+        <w:right w:w="108" w:type="dxa"/>
+      </w:tblCellMar>
+    </w:tblPr>
+  </w:style>
 </w:styles>
 </file>
 
@@ -11670,7 +14349,7 @@
 </file>
 
 <file path=customXml/itemProps1.xml><?xml version="1.0" encoding="utf-8"?>
-<ds:datastoreItem xmlns:ds="http://schemas.openxmlformats.org/officeDocument/2006/customXml" ds:itemID="{3E3EFD4D-3A8F-474D-9507-3C28C664EC1F}">
+<ds:datastoreItem xmlns:ds="http://schemas.openxmlformats.org/officeDocument/2006/customXml" ds:itemID="{41CF6D9A-FCE6-48D4-B70E-0E0DAC6D5D80}">
   <ds:schemaRefs>
     <ds:schemaRef ds:uri="http://schemas.openxmlformats.org/officeDocument/2006/bibliography"/>
   </ds:schemaRefs>

</xml_diff>

<commit_message>
Agregado manual de instalacion BootPark
</commit_message>
<xml_diff>
--- a/BootParkDoc/BOOTPARK.docx
+++ b/BootParkDoc/BOOTPARK.docx
@@ -257,6 +257,7 @@
     </w:p>
     <w:p>
       <w:pPr>
+        <w:ind w:left="1416" w:hanging="1416"/>
         <w:jc w:val="center"/>
         <w:rPr>
           <w:rFonts w:cs="Helvetica"/>
@@ -5834,8 +5835,6 @@
           <w:shd w:val="clear" w:color="auto" w:fill="FFFFFF"/>
         </w:rPr>
       </w:pPr>
-      <w:bookmarkStart w:id="0" w:name="_GoBack"/>
-      <w:bookmarkEnd w:id="0"/>
       <w:r>
         <w:rPr>
           <w:rFonts w:cs="Helvetica"/>
@@ -6604,11 +6603,11 @@
       <w:pPr>
         <w:pStyle w:val="Ttulo2"/>
       </w:pPr>
-      <w:bookmarkStart w:id="1" w:name="_Toc425252666"/>
+      <w:bookmarkStart w:id="0" w:name="_Toc425252666"/>
       <w:r>
         <w:t>Sistema Biométrico.</w:t>
       </w:r>
-      <w:bookmarkEnd w:id="1"/>
+      <w:bookmarkEnd w:id="0"/>
     </w:p>
     <w:p>
       <w:pPr>
@@ -6743,6 +6742,7 @@
           <w:id w:val="50127829"/>
           <w:citation/>
         </w:sdtPr>
+        <w:sdtEndPr/>
         <w:sdtContent>
           <w:r>
             <w:rPr>
@@ -6840,6 +6840,7 @@
           <w:id w:val="50127898"/>
           <w:citation/>
         </w:sdtPr>
+        <w:sdtEndPr/>
         <w:sdtContent>
           <w:r>
             <w:rPr>
@@ -6947,6 +6948,7 @@
           <w:id w:val="5074938"/>
           <w:citation/>
         </w:sdtPr>
+        <w:sdtEndPr/>
         <w:sdtContent>
           <w:r>
             <w:rPr>
@@ -7023,11 +7025,11 @@
       <w:pPr>
         <w:pStyle w:val="Ttulo3"/>
       </w:pPr>
-      <w:bookmarkStart w:id="2" w:name="_Toc425252668"/>
+      <w:bookmarkStart w:id="1" w:name="_Toc425252668"/>
       <w:r>
         <w:t>Requisitos básicos de un Sistema Biométrico.</w:t>
       </w:r>
-      <w:bookmarkEnd w:id="2"/>
+      <w:bookmarkEnd w:id="1"/>
     </w:p>
     <w:p>
       <w:pPr>
@@ -7254,11 +7256,11 @@
       <w:pPr>
         <w:pStyle w:val="Ttulo4"/>
       </w:pPr>
-      <w:bookmarkStart w:id="3" w:name="_Toc425252670"/>
+      <w:bookmarkStart w:id="2" w:name="_Toc425252670"/>
       <w:r>
         <w:t>Huella Dactilar.</w:t>
       </w:r>
-      <w:bookmarkEnd w:id="3"/>
+      <w:bookmarkEnd w:id="2"/>
     </w:p>
     <w:p>
       <w:pPr>
@@ -7347,6 +7349,7 @@
           <w:id w:val="5074949"/>
           <w:citation/>
         </w:sdtPr>
+        <w:sdtEndPr/>
         <w:sdtContent>
           <w:r>
             <w:rPr>
@@ -7593,39 +7596,29 @@
         <w:pStyle w:val="Descripcin"/>
         <w:jc w:val="center"/>
       </w:pPr>
-      <w:bookmarkStart w:id="4" w:name="_Toc433625449"/>
-      <w:bookmarkStart w:id="5" w:name="_Toc433625586"/>
-      <w:bookmarkStart w:id="6" w:name="_Toc433625789"/>
+      <w:bookmarkStart w:id="3" w:name="_Toc433625449"/>
+      <w:bookmarkStart w:id="4" w:name="_Toc433625586"/>
+      <w:bookmarkStart w:id="5" w:name="_Toc433625789"/>
       <w:r>
         <w:t xml:space="preserve">Ilustración </w:t>
       </w:r>
-      <w:r>
-        <w:fldChar w:fldCharType="begin"/>
-      </w:r>
-      <w:r>
-        <w:instrText xml:space="preserve"> SEQ Ilustración \* ARABIC </w:instrText>
-      </w:r>
-      <w:r>
-        <w:fldChar w:fldCharType="separate"/>
-      </w:r>
-      <w:r>
-        <w:rPr>
-          <w:noProof/>
-        </w:rPr>
-        <w:t>1</w:t>
-      </w:r>
-      <w:r>
-        <w:fldChar w:fldCharType="end"/>
-      </w:r>
+      <w:fldSimple w:instr=" SEQ Ilustración \* ARABIC ">
+        <w:r>
+          <w:rPr>
+            <w:noProof/>
+          </w:rPr>
+          <w:t>1</w:t>
+        </w:r>
+      </w:fldSimple>
       <w:r>
         <w:t xml:space="preserve"> </w:t>
       </w:r>
       <w:r>
         <w:t>Características de huellas digitales</w:t>
       </w:r>
+      <w:bookmarkEnd w:id="3"/>
       <w:bookmarkEnd w:id="4"/>
       <w:bookmarkEnd w:id="5"/>
-      <w:bookmarkEnd w:id="6"/>
     </w:p>
     <w:p>
       <w:pPr>
@@ -7740,37 +7733,27 @@
         <w:pStyle w:val="Descripcin"/>
         <w:jc w:val="center"/>
       </w:pPr>
-      <w:bookmarkStart w:id="7" w:name="_Toc433625587"/>
-      <w:bookmarkStart w:id="8" w:name="_Toc433625790"/>
+      <w:bookmarkStart w:id="6" w:name="_Toc433625587"/>
+      <w:bookmarkStart w:id="7" w:name="_Toc433625790"/>
       <w:r>
         <w:t xml:space="preserve">Ilustración </w:t>
       </w:r>
-      <w:r>
-        <w:fldChar w:fldCharType="begin"/>
-      </w:r>
-      <w:r>
-        <w:instrText xml:space="preserve"> SEQ Ilustración \* ARABIC </w:instrText>
-      </w:r>
-      <w:r>
-        <w:fldChar w:fldCharType="separate"/>
-      </w:r>
-      <w:r>
-        <w:rPr>
-          <w:noProof/>
-        </w:rPr>
-        <w:t>2</w:t>
-      </w:r>
-      <w:r>
-        <w:fldChar w:fldCharType="end"/>
-      </w:r>
+      <w:fldSimple w:instr=" SEQ Ilustración \* ARABIC ">
+        <w:r>
+          <w:rPr>
+            <w:noProof/>
+          </w:rPr>
+          <w:t>2</w:t>
+        </w:r>
+      </w:fldSimple>
       <w:r>
         <w:t xml:space="preserve"> </w:t>
       </w:r>
       <w:r>
         <w:t>Los Cuatro patrones principales de una huella digital</w:t>
       </w:r>
+      <w:bookmarkEnd w:id="6"/>
       <w:bookmarkEnd w:id="7"/>
-      <w:bookmarkEnd w:id="8"/>
     </w:p>
     <w:p>
       <w:pPr>
@@ -7945,35 +7928,25 @@
         <w:pStyle w:val="Descripcin"/>
         <w:jc w:val="center"/>
       </w:pPr>
-      <w:bookmarkStart w:id="9" w:name="_Toc433625791"/>
+      <w:bookmarkStart w:id="8" w:name="_Toc433625791"/>
       <w:r>
         <w:t xml:space="preserve">Ilustración </w:t>
       </w:r>
-      <w:r>
-        <w:fldChar w:fldCharType="begin"/>
-      </w:r>
-      <w:r>
-        <w:instrText xml:space="preserve"> SEQ Ilustración \* ARABIC </w:instrText>
-      </w:r>
-      <w:r>
-        <w:fldChar w:fldCharType="separate"/>
-      </w:r>
-      <w:r>
-        <w:rPr>
-          <w:noProof/>
-        </w:rPr>
-        <w:t>3</w:t>
-      </w:r>
-      <w:r>
-        <w:fldChar w:fldCharType="end"/>
-      </w:r>
+      <w:fldSimple w:instr=" SEQ Ilustración \* ARABIC ">
+        <w:r>
+          <w:rPr>
+            <w:noProof/>
+          </w:rPr>
+          <w:t>3</w:t>
+        </w:r>
+      </w:fldSimple>
       <w:r>
         <w:t xml:space="preserve"> </w:t>
       </w:r>
       <w:r>
         <w:t>Proceso común de escaneo de la huella digital</w:t>
       </w:r>
-      <w:bookmarkEnd w:id="9"/>
+      <w:bookmarkEnd w:id="8"/>
     </w:p>
     <w:p>
       <w:pPr>
@@ -8075,6 +8048,7 @@
           <w:id w:val="5074945"/>
           <w:citation/>
         </w:sdtPr>
+        <w:sdtEndPr/>
         <w:sdtContent>
           <w:r>
             <w:rPr>
@@ -8555,28 +8529,18 @@
         <w:pStyle w:val="Descripcin"/>
         <w:jc w:val="center"/>
       </w:pPr>
-      <w:bookmarkStart w:id="10" w:name="_Toc433625792"/>
+      <w:bookmarkStart w:id="9" w:name="_Toc433625792"/>
       <w:r>
         <w:t xml:space="preserve">Ilustración </w:t>
       </w:r>
-      <w:r>
-        <w:fldChar w:fldCharType="begin"/>
-      </w:r>
-      <w:r>
-        <w:instrText xml:space="preserve"> SEQ Ilustración \* ARABIC </w:instrText>
-      </w:r>
-      <w:r>
-        <w:fldChar w:fldCharType="separate"/>
-      </w:r>
-      <w:r>
-        <w:rPr>
-          <w:noProof/>
-        </w:rPr>
-        <w:t>4</w:t>
-      </w:r>
-      <w:r>
-        <w:fldChar w:fldCharType="end"/>
-      </w:r>
+      <w:fldSimple w:instr=" SEQ Ilustración \* ARABIC ">
+        <w:r>
+          <w:rPr>
+            <w:noProof/>
+          </w:rPr>
+          <w:t>4</w:t>
+        </w:r>
+      </w:fldSimple>
       <w:r>
         <w:t xml:space="preserve"> Tipos de </w:t>
       </w:r>
@@ -8584,7 +8548,7 @@
       <w:r>
         <w:t>tags</w:t>
       </w:r>
-      <w:bookmarkEnd w:id="10"/>
+      <w:bookmarkEnd w:id="9"/>
       <w:proofErr w:type="spellEnd"/>
     </w:p>
     <w:p>
@@ -9136,8 +9100,19 @@
           <w:sz w:val="21"/>
           <w:szCs w:val="21"/>
         </w:rPr>
-        <w:t>consiste en una placa con un microcontrolador</w:t>
-      </w:r>
+        <w:t xml:space="preserve">consiste en una placa con un </w:t>
+      </w:r>
+      <w:proofErr w:type="spellStart"/>
+      <w:r>
+        <w:rPr>
+          <w:rFonts w:ascii="Arial" w:hAnsi="Arial" w:cs="Arial"/>
+          <w:color w:val="252525"/>
+          <w:sz w:val="21"/>
+          <w:szCs w:val="21"/>
+        </w:rPr>
+        <w:t>microcontrolador</w:t>
+      </w:r>
+      <w:proofErr w:type="spellEnd"/>
       <w:r>
         <w:rPr>
           <w:rStyle w:val="apple-converted-space"/>
@@ -9585,32 +9560,22 @@
         <w:pStyle w:val="Descripcin"/>
         <w:jc w:val="center"/>
       </w:pPr>
-      <w:bookmarkStart w:id="11" w:name="_Toc433625793"/>
+      <w:bookmarkStart w:id="10" w:name="_Toc433625793"/>
       <w:r>
         <w:t xml:space="preserve">Ilustración </w:t>
       </w:r>
-      <w:r>
-        <w:fldChar w:fldCharType="begin"/>
-      </w:r>
-      <w:r>
-        <w:instrText xml:space="preserve"> SEQ Ilustración \* ARABIC </w:instrText>
-      </w:r>
-      <w:r>
-        <w:fldChar w:fldCharType="separate"/>
-      </w:r>
-      <w:r>
-        <w:rPr>
-          <w:noProof/>
-        </w:rPr>
-        <w:t>5</w:t>
-      </w:r>
-      <w:r>
-        <w:fldChar w:fldCharType="end"/>
-      </w:r>
+      <w:fldSimple w:instr=" SEQ Ilustración \* ARABIC ">
+        <w:r>
+          <w:rPr>
+            <w:noProof/>
+          </w:rPr>
+          <w:t>5</w:t>
+        </w:r>
+      </w:fldSimple>
       <w:r>
         <w:t xml:space="preserve"> Placa Base Arduino</w:t>
       </w:r>
-      <w:bookmarkEnd w:id="11"/>
+      <w:bookmarkEnd w:id="10"/>
     </w:p>
     <w:p/>
     <w:p>
@@ -9794,7 +9759,7 @@
           <w:szCs w:val="28"/>
           <w:lang w:eastAsia="es-ES"/>
         </w:rPr>
-        <w:t xml:space="preserve">El Arduino </w:t>
+        <w:t xml:space="preserve">El </w:t>
       </w:r>
       <w:proofErr w:type="spellStart"/>
       <w:r>
@@ -9805,6 +9770,28 @@
           <w:szCs w:val="28"/>
           <w:lang w:eastAsia="es-ES"/>
         </w:rPr>
+        <w:t>Arduino</w:t>
+      </w:r>
+      <w:proofErr w:type="spellEnd"/>
+      <w:r>
+        <w:rPr>
+          <w:rFonts w:eastAsia="Times New Roman" w:cs="Helvetica"/>
+          <w:color w:val="333333"/>
+          <w:sz w:val="28"/>
+          <w:szCs w:val="28"/>
+          <w:lang w:eastAsia="es-ES"/>
+        </w:rPr>
+        <w:t xml:space="preserve"> </w:t>
+      </w:r>
+      <w:proofErr w:type="spellStart"/>
+      <w:r>
+        <w:rPr>
+          <w:rFonts w:eastAsia="Times New Roman" w:cs="Helvetica"/>
+          <w:color w:val="333333"/>
+          <w:sz w:val="28"/>
+          <w:szCs w:val="28"/>
+          <w:lang w:eastAsia="es-ES"/>
+        </w:rPr>
         <w:t>Duemilanove</w:t>
       </w:r>
       <w:proofErr w:type="spellEnd"/>
@@ -9816,29 +9803,7 @@
           <w:szCs w:val="28"/>
           <w:lang w:eastAsia="es-ES"/>
         </w:rPr>
-        <w:t xml:space="preserve"> ("2009") es una placa con </w:t>
-      </w:r>
-      <w:proofErr w:type="gramStart"/>
-      <w:r>
-        <w:rPr>
-          <w:rFonts w:eastAsia="Times New Roman" w:cs="Helvetica"/>
-          <w:color w:val="333333"/>
-          <w:sz w:val="28"/>
-          <w:szCs w:val="28"/>
-          <w:lang w:eastAsia="es-ES"/>
-        </w:rPr>
-        <w:t>microcontrolador</w:t>
-      </w:r>
-      <w:proofErr w:type="gramEnd"/>
-      <w:r>
-        <w:rPr>
-          <w:rFonts w:eastAsia="Times New Roman" w:cs="Helvetica"/>
-          <w:color w:val="333333"/>
-          <w:sz w:val="28"/>
-          <w:szCs w:val="28"/>
-          <w:lang w:eastAsia="es-ES"/>
-        </w:rPr>
-        <w:t xml:space="preserve"> basada en el ATmega168 (</w:t>
+        <w:t xml:space="preserve"> ("2009") es una placa con microcontrolador basada en el ATmega168 (</w:t>
       </w:r>
       <w:proofErr w:type="spellStart"/>
       <w:r>
@@ -10273,7 +10238,29 @@
           <w:szCs w:val="28"/>
           <w:lang w:eastAsia="es-ES"/>
         </w:rPr>
-        <w:t xml:space="preserve">. Tiene más o menos la misma funcionalidad que el Arduino </w:t>
+        <w:t xml:space="preserve">. Tiene más o menos la misma funcionalidad que el </w:t>
+      </w:r>
+      <w:proofErr w:type="spellStart"/>
+      <w:r>
+        <w:rPr>
+          <w:rFonts w:eastAsia="Times New Roman" w:cs="Helvetica"/>
+          <w:color w:val="333333"/>
+          <w:sz w:val="28"/>
+          <w:szCs w:val="28"/>
+          <w:lang w:eastAsia="es-ES"/>
+        </w:rPr>
+        <w:t>Arduino</w:t>
+      </w:r>
+      <w:proofErr w:type="spellEnd"/>
+      <w:r>
+        <w:rPr>
+          <w:rFonts w:eastAsia="Times New Roman" w:cs="Helvetica"/>
+          <w:color w:val="333333"/>
+          <w:sz w:val="28"/>
+          <w:szCs w:val="28"/>
+          <w:lang w:eastAsia="es-ES"/>
+        </w:rPr>
+        <w:t xml:space="preserve"> </w:t>
       </w:r>
       <w:proofErr w:type="spellStart"/>
       <w:r>
@@ -10382,8 +10369,20 @@
           <w:szCs w:val="28"/>
           <w:lang w:eastAsia="es-ES"/>
         </w:rPr>
-        <w:t>La Arduino pro es una placa con un microcontrolador</w:t>
-      </w:r>
+        <w:t xml:space="preserve">La Arduino pro es una placa con un </w:t>
+      </w:r>
+      <w:proofErr w:type="spellStart"/>
+      <w:r>
+        <w:rPr>
+          <w:rFonts w:eastAsia="Times New Roman" w:cs="Helvetica"/>
+          <w:color w:val="333333"/>
+          <w:sz w:val="28"/>
+          <w:szCs w:val="28"/>
+          <w:lang w:eastAsia="es-ES"/>
+        </w:rPr>
+        <w:t>microcontrolador</w:t>
+      </w:r>
+      <w:proofErr w:type="spellEnd"/>
       <w:r>
         <w:rPr>
           <w:rFonts w:eastAsia="Times New Roman"/>
@@ -16739,6 +16738,8 @@
           <w:shd w:val="clear" w:color="auto" w:fill="FFFFFF"/>
         </w:rPr>
       </w:pPr>
+      <w:bookmarkStart w:id="11" w:name="_GoBack"/>
+      <w:bookmarkEnd w:id="11"/>
     </w:p>
     <w:sectPr>
       <w:pgSz w:w="11906" w:h="16838" w:code="9"/>
@@ -20074,7 +20075,7 @@
 </file>
 
 <file path=customXml/itemProps1.xml><?xml version="1.0" encoding="utf-8"?>
-<ds:datastoreItem xmlns:ds="http://schemas.openxmlformats.org/officeDocument/2006/customXml" ds:itemID="{97037953-B2B0-464B-BC0E-098181E687F4}">
+<ds:datastoreItem xmlns:ds="http://schemas.openxmlformats.org/officeDocument/2006/customXml" ds:itemID="{87A23688-E6E5-4889-BE04-529BB6CAB140}">
   <ds:schemaRefs>
     <ds:schemaRef ds:uri="http://schemas.openxmlformats.org/officeDocument/2006/bibliography"/>
   </ds:schemaRefs>

</xml_diff>